<commit_message>
Esboço do trabalho está completo
Falta transcrever para o papel e colocar as fontes/notação dos modelos
cetinho.
</commit_message>
<xml_diff>
--- a/Trabalho/Relatorio.docx
+++ b/Trabalho/Relatorio.docx
@@ -74,16 +74,16 @@
     <w:p>
       <w:pPr>
         <w:rPr>
-          <w:sz w:val="40"/>
-          <w:szCs w:val="40"/>
+          <w:sz w:val="32"/>
+          <w:szCs w:val="32"/>
         </w:rPr>
       </w:pPr>
       <w:r>
         <w:rPr>
-          <w:sz w:val="40"/>
-          <w:szCs w:val="40"/>
-        </w:rPr>
-        <w:t>Falar de séries temporais (importância, onde encontrar, modelos sugeridos que tentam “explicar” o comportamento destas.)</w:t>
+          <w:sz w:val="32"/>
+          <w:szCs w:val="32"/>
+        </w:rPr>
+        <w:t>‘’’’’’’’’’’’’’’’’’’’’’’’’’’’’’’’’’’Notação’’’’’’’’’’’’’’</w:t>
       </w:r>
     </w:p>
     <w:p>
@@ -98,7 +98,218 @@
           <w:sz w:val="32"/>
           <w:szCs w:val="32"/>
         </w:rPr>
-        <w:t>Restringir o tema do trabalho para o modelo ARMA (quem sugeriu, importância, aplicação, notação)</w:t>
+        <w:t xml:space="preserve">Uma série temporal é qualquer conjunto de observações feitas sequencialmente ao longo do tempo, dentre alguns exemplos, podemos citar os preços diários de uma ação na Bolsa de Valores, Observações mensais de venda de uma loja esportiva e consumo mensal de </w:t>
+      </w:r>
+      <w:r>
+        <w:rPr>
+          <w:sz w:val="32"/>
+          <w:szCs w:val="32"/>
+        </w:rPr>
+        <w:t>energia elétrica em uma cidade. Por ter aplicabilidade em diversas áreas, como finanças, marketing, meteorologia, entre outras, o estudo de séries temporais é muito relevante. Muitos modelos controlados por leis probabilísticas foram propostos para descrever séries temporais, dentre estes, podemos citar a</w:t>
+      </w:r>
+      <w:r>
+        <w:rPr>
+          <w:sz w:val="32"/>
+          <w:szCs w:val="32"/>
+        </w:rPr>
+        <w:t xml:space="preserve"> importante</w:t>
+      </w:r>
+      <w:r>
+        <w:rPr>
+          <w:sz w:val="32"/>
+          <w:szCs w:val="32"/>
+        </w:rPr>
+        <w:t xml:space="preserve"> classe de modelos tipo ARMA,</w:t>
+      </w:r>
+      <w:r>
+        <w:rPr>
+          <w:sz w:val="32"/>
+          <w:szCs w:val="32"/>
+        </w:rPr>
+        <w:t xml:space="preserve"> que foi abordada por Box e </w:t>
+      </w:r>
+      <w:proofErr w:type="spellStart"/>
+      <w:r>
+        <w:rPr>
+          <w:sz w:val="32"/>
+          <w:szCs w:val="32"/>
+        </w:rPr>
+        <w:t>Jenkins</w:t>
+      </w:r>
+      <w:proofErr w:type="spellEnd"/>
+      <w:r>
+        <w:rPr>
+          <w:sz w:val="32"/>
+          <w:szCs w:val="32"/>
+        </w:rPr>
+        <w:t xml:space="preserve"> (1970).</w:t>
+      </w:r>
+      <w:r>
+        <w:rPr>
+          <w:sz w:val="32"/>
+          <w:szCs w:val="32"/>
+        </w:rPr>
+        <w:t xml:space="preserve"> Não será discutido</w:t>
+      </w:r>
+      <w:r>
+        <w:rPr>
+          <w:sz w:val="32"/>
+          <w:szCs w:val="32"/>
+        </w:rPr>
+        <w:t xml:space="preserve"> </w:t>
+      </w:r>
+      <w:r>
+        <w:rPr>
+          <w:sz w:val="32"/>
+          <w:szCs w:val="32"/>
+        </w:rPr>
+        <w:t>em detalhes</w:t>
+      </w:r>
+      <w:r>
+        <w:rPr>
+          <w:sz w:val="32"/>
+          <w:szCs w:val="32"/>
+        </w:rPr>
+        <w:t xml:space="preserve"> </w:t>
+      </w:r>
+      <w:r>
+        <w:rPr>
+          <w:sz w:val="32"/>
+          <w:szCs w:val="32"/>
+        </w:rPr>
+        <w:t xml:space="preserve">aqui os modelos </w:t>
+      </w:r>
+      <w:proofErr w:type="gramStart"/>
+      <w:r>
+        <w:rPr>
+          <w:sz w:val="32"/>
+          <w:szCs w:val="32"/>
+        </w:rPr>
+        <w:t>ARMA(</w:t>
+      </w:r>
+      <w:proofErr w:type="spellStart"/>
+      <w:proofErr w:type="gramEnd"/>
+      <w:r>
+        <w:rPr>
+          <w:sz w:val="32"/>
+          <w:szCs w:val="32"/>
+        </w:rPr>
+        <w:t>p,q</w:t>
+      </w:r>
+      <w:proofErr w:type="spellEnd"/>
+      <w:r>
+        <w:rPr>
+          <w:sz w:val="32"/>
+          <w:szCs w:val="32"/>
+        </w:rPr>
+        <w:t xml:space="preserve">), para maior detalhamento veja </w:t>
+      </w:r>
+      <w:proofErr w:type="spellStart"/>
+      <w:r>
+        <w:rPr>
+          <w:sz w:val="32"/>
+          <w:szCs w:val="32"/>
+        </w:rPr>
+        <w:t>Morettin</w:t>
+      </w:r>
+      <w:proofErr w:type="spellEnd"/>
+      <w:r>
+        <w:rPr>
+          <w:sz w:val="32"/>
+          <w:szCs w:val="32"/>
+        </w:rPr>
+        <w:t xml:space="preserve"> (XXX), mas um</w:t>
+      </w:r>
+      <w:r>
+        <w:rPr>
+          <w:sz w:val="32"/>
+          <w:szCs w:val="32"/>
+        </w:rPr>
+        <w:t xml:space="preserve"> aspecto </w:t>
+      </w:r>
+      <w:r>
+        <w:rPr>
+          <w:sz w:val="32"/>
+          <w:szCs w:val="32"/>
+        </w:rPr>
+        <w:t>relevante para este estudo  é que,</w:t>
+      </w:r>
+      <w:r>
+        <w:rPr>
+          <w:sz w:val="32"/>
+          <w:szCs w:val="32"/>
+        </w:rPr>
+        <w:t xml:space="preserve"> </w:t>
+      </w:r>
+      <w:r>
+        <w:rPr>
+          <w:sz w:val="32"/>
+          <w:szCs w:val="32"/>
+        </w:rPr>
+        <w:t xml:space="preserve">para esta classe de modelos, se é necessário realizar um </w:t>
+      </w:r>
+      <w:r>
+        <w:rPr>
+          <w:sz w:val="32"/>
+          <w:szCs w:val="32"/>
+        </w:rPr>
+        <w:t xml:space="preserve">processo de </w:t>
+      </w:r>
+      <w:r>
+        <w:rPr>
+          <w:sz w:val="32"/>
+          <w:szCs w:val="32"/>
+        </w:rPr>
+        <w:t>especificação da ordem</w:t>
+      </w:r>
+      <w:r>
+        <w:rPr>
+          <w:sz w:val="32"/>
+          <w:szCs w:val="32"/>
+        </w:rPr>
+        <w:t xml:space="preserve"> dos parâmetros das partes auto regress</w:t>
+      </w:r>
+      <w:r>
+        <w:rPr>
+          <w:sz w:val="32"/>
+          <w:szCs w:val="32"/>
+        </w:rPr>
+        <w:t xml:space="preserve">iva e de médias móveis para que o modelo seja </w:t>
+      </w:r>
+      <w:r>
+        <w:rPr>
+          <w:sz w:val="32"/>
+          <w:szCs w:val="32"/>
+        </w:rPr>
+        <w:t xml:space="preserve">apropriado à série temporal de interesse. </w:t>
+      </w:r>
+      <w:r>
+        <w:rPr>
+          <w:sz w:val="32"/>
+          <w:szCs w:val="32"/>
+        </w:rPr>
+        <w:t>Este</w:t>
+      </w:r>
+      <w:r>
+        <w:rPr>
+          <w:sz w:val="32"/>
+          <w:szCs w:val="32"/>
+        </w:rPr>
+        <w:t xml:space="preserve"> proce</w:t>
+      </w:r>
+      <w:r>
+        <w:rPr>
+          <w:sz w:val="32"/>
+          <w:szCs w:val="32"/>
+        </w:rPr>
+        <w:t xml:space="preserve">sso </w:t>
+      </w:r>
+      <w:r>
+        <w:rPr>
+          <w:sz w:val="32"/>
+          <w:szCs w:val="32"/>
+        </w:rPr>
+        <w:t>deve definir os valores “p” e “q” com base no comportamento da série temporal.</w:t>
       </w:r>
     </w:p>
     <w:p>
@@ -116,132 +327,6 @@
           <w:szCs w:val="32"/>
         </w:rPr>
       </w:pPr>
-      <w:r>
-        <w:rPr>
-          <w:sz w:val="32"/>
-          <w:szCs w:val="32"/>
-        </w:rPr>
-        <w:t>Um aspecto muito importante</w:t>
-      </w:r>
-      <w:r>
-        <w:rPr>
-          <w:sz w:val="32"/>
-          <w:szCs w:val="32"/>
-        </w:rPr>
-        <w:t xml:space="preserve"> </w:t>
-      </w:r>
-      <w:r>
-        <w:rPr>
-          <w:sz w:val="32"/>
-          <w:szCs w:val="32"/>
-        </w:rPr>
-        <w:t xml:space="preserve">é o processo de </w:t>
-      </w:r>
-      <w:r>
-        <w:rPr>
-          <w:sz w:val="32"/>
-          <w:szCs w:val="32"/>
-        </w:rPr>
-        <w:t>especificação do modelo apropriado à série temporal de interesse. Restringindo-se à classe de modelos ARMA o processo de especificação deve definir</w:t>
-      </w:r>
-      <w:r>
-        <w:rPr>
-          <w:sz w:val="32"/>
-          <w:szCs w:val="32"/>
-        </w:rPr>
-        <w:t xml:space="preserve"> a ordem dos parâmetros das partes auto regressiva e de médias móveis do modelo, ou seja, os valores “p” e “q” devem ser identificados com base no comportamento da série temporal. A identificação da ordem do modelo não é uma tarefa simples e direta, depende da análise crítica </w:t>
-      </w:r>
-      <w:r>
-        <w:rPr>
-          <w:sz w:val="32"/>
-          <w:szCs w:val="32"/>
-        </w:rPr>
-        <w:t>de uma pessoa que tenha certa familiaridade com</w:t>
-      </w:r>
-      <w:r>
-        <w:rPr>
-          <w:sz w:val="32"/>
-          <w:szCs w:val="32"/>
-        </w:rPr>
-        <w:t xml:space="preserve"> </w:t>
-      </w:r>
-      <w:r>
-        <w:rPr>
-          <w:sz w:val="32"/>
-          <w:szCs w:val="32"/>
-        </w:rPr>
-        <w:t xml:space="preserve">as técnicas de identificação e </w:t>
-      </w:r>
-      <w:r>
-        <w:rPr>
-          <w:sz w:val="32"/>
-          <w:szCs w:val="32"/>
-        </w:rPr>
-        <w:t xml:space="preserve">teoria por trás </w:t>
-      </w:r>
-      <w:r>
-        <w:rPr>
-          <w:sz w:val="32"/>
-          <w:szCs w:val="32"/>
-        </w:rPr>
-        <w:t>dessa classe de</w:t>
-      </w:r>
-      <w:r>
-        <w:rPr>
-          <w:sz w:val="32"/>
-          <w:szCs w:val="32"/>
-        </w:rPr>
-        <w:t xml:space="preserve"> modelos</w:t>
-      </w:r>
-      <w:r>
-        <w:rPr>
-          <w:sz w:val="32"/>
-          <w:szCs w:val="32"/>
-        </w:rPr>
-        <w:t>. M</w:t>
-      </w:r>
-      <w:r>
-        <w:rPr>
-          <w:sz w:val="32"/>
-          <w:szCs w:val="32"/>
-        </w:rPr>
-        <w:t>esmo a identificação da ordem de um</w:t>
-      </w:r>
-      <w:r>
-        <w:rPr>
-          <w:sz w:val="32"/>
-          <w:szCs w:val="32"/>
-        </w:rPr>
-        <w:t xml:space="preserve"> modelo ARMA </w:t>
-      </w:r>
-      <w:r>
-        <w:rPr>
-          <w:sz w:val="32"/>
-          <w:szCs w:val="32"/>
-        </w:rPr>
-        <w:t xml:space="preserve">de uma série temporal </w:t>
-      </w:r>
-      <w:r>
-        <w:rPr>
-          <w:sz w:val="32"/>
-          <w:szCs w:val="32"/>
-        </w:rPr>
-        <w:t xml:space="preserve">sendo altamente dependente da análise de um </w:t>
-      </w:r>
-      <w:r>
-        <w:rPr>
-          <w:sz w:val="32"/>
-          <w:szCs w:val="32"/>
-        </w:rPr>
-        <w:t xml:space="preserve">ser </w:t>
-      </w:r>
-      <w:r>
-        <w:rPr>
-          <w:sz w:val="32"/>
-          <w:szCs w:val="32"/>
-        </w:rPr>
-        <w:t>humano, existem algoritmos automáticos que tentam realizar esta tarefa com base nos dados.</w:t>
-      </w:r>
     </w:p>
     <w:p>
       <w:pPr>
@@ -255,6 +340,113 @@
           <w:sz w:val="32"/>
           <w:szCs w:val="32"/>
         </w:rPr>
+        <w:lastRenderedPageBreak/>
+        <w:t xml:space="preserve">A identificação da ordem do modelo não é uma tarefa simples e direta, depende da análise crítica </w:t>
+      </w:r>
+      <w:r>
+        <w:rPr>
+          <w:sz w:val="32"/>
+          <w:szCs w:val="32"/>
+        </w:rPr>
+        <w:t>de uma pessoa que tenha certa familiaridade com</w:t>
+      </w:r>
+      <w:r>
+        <w:rPr>
+          <w:sz w:val="32"/>
+          <w:szCs w:val="32"/>
+        </w:rPr>
+        <w:t xml:space="preserve"> </w:t>
+      </w:r>
+      <w:r>
+        <w:rPr>
+          <w:sz w:val="32"/>
+          <w:szCs w:val="32"/>
+        </w:rPr>
+        <w:t xml:space="preserve">as técnicas de identificação e </w:t>
+      </w:r>
+      <w:r>
+        <w:rPr>
+          <w:sz w:val="32"/>
+          <w:szCs w:val="32"/>
+        </w:rPr>
+        <w:t xml:space="preserve">teoria por trás </w:t>
+      </w:r>
+      <w:r>
+        <w:rPr>
+          <w:sz w:val="32"/>
+          <w:szCs w:val="32"/>
+        </w:rPr>
+        <w:t>dessa classe de</w:t>
+      </w:r>
+      <w:r>
+        <w:rPr>
+          <w:sz w:val="32"/>
+          <w:szCs w:val="32"/>
+        </w:rPr>
+        <w:t xml:space="preserve"> modelos</w:t>
+      </w:r>
+      <w:r>
+        <w:rPr>
+          <w:sz w:val="32"/>
+          <w:szCs w:val="32"/>
+        </w:rPr>
+        <w:t>. M</w:t>
+      </w:r>
+      <w:r>
+        <w:rPr>
+          <w:sz w:val="32"/>
+          <w:szCs w:val="32"/>
+        </w:rPr>
+        <w:t>esmo a identificação da ordem de um</w:t>
+      </w:r>
+      <w:r>
+        <w:rPr>
+          <w:sz w:val="32"/>
+          <w:szCs w:val="32"/>
+        </w:rPr>
+        <w:t xml:space="preserve"> modelo ARMA </w:t>
+      </w:r>
+      <w:r>
+        <w:rPr>
+          <w:sz w:val="32"/>
+          <w:szCs w:val="32"/>
+        </w:rPr>
+        <w:t xml:space="preserve">de uma série temporal </w:t>
+      </w:r>
+      <w:r>
+        <w:rPr>
+          <w:sz w:val="32"/>
+          <w:szCs w:val="32"/>
+        </w:rPr>
+        <w:t xml:space="preserve">sendo altamente dependente da análise de um </w:t>
+      </w:r>
+      <w:r>
+        <w:rPr>
+          <w:sz w:val="32"/>
+          <w:szCs w:val="32"/>
+        </w:rPr>
+        <w:t xml:space="preserve">ser </w:t>
+      </w:r>
+      <w:r>
+        <w:rPr>
+          <w:sz w:val="32"/>
+          <w:szCs w:val="32"/>
+        </w:rPr>
+        <w:t>humano, existem algoritmos automáticos que tentam realizar esta tarefa com base nos dados.</w:t>
+      </w:r>
+    </w:p>
+    <w:p>
+      <w:pPr>
+        <w:rPr>
+          <w:sz w:val="32"/>
+          <w:szCs w:val="32"/>
+        </w:rPr>
+      </w:pPr>
+      <w:r>
+        <w:rPr>
+          <w:sz w:val="32"/>
+          <w:szCs w:val="32"/>
+        </w:rPr>
         <w:t>A função “</w:t>
       </w:r>
       <w:proofErr w:type="spellStart"/>
@@ -273,15 +465,7 @@
           <w:sz w:val="32"/>
           <w:szCs w:val="32"/>
         </w:rPr>
-        <w:t xml:space="preserve">” disponível no pacote estatístico R, dentre outras tarefas, identifica a ordem apropriada de um modelo ARMA com base numa série temporal fornecida como parâmetro </w:t>
-      </w:r>
-      <w:r>
-        <w:rPr>
-          <w:sz w:val="32"/>
-          <w:szCs w:val="32"/>
-        </w:rPr>
-        <w:lastRenderedPageBreak/>
-        <w:t>da função. A utilização da função “</w:t>
+        <w:t>” disponível no pacote estatístico R, dentre outras tarefas, identifica a ordem apropriada de um modelo ARMA com base numa série temporal fornecida como parâmetro da função. A utilização da função “</w:t>
       </w:r>
       <w:proofErr w:type="spellStart"/>
       <w:proofErr w:type="gramStart"/>
@@ -306,7 +490,14 @@
           <w:sz w:val="32"/>
           <w:szCs w:val="32"/>
         </w:rPr>
-        <w:t xml:space="preserve"> faria com que o processo de </w:t>
+        <w:t xml:space="preserve"> faria</w:t>
+      </w:r>
+      <w:r>
+        <w:rPr>
+          <w:sz w:val="32"/>
+          <w:szCs w:val="32"/>
+        </w:rPr>
+        <w:t xml:space="preserve"> com que o processo de </w:t>
       </w:r>
       <w:r>
         <w:rPr>
@@ -334,28 +525,49 @@
           <w:sz w:val="32"/>
           <w:szCs w:val="32"/>
         </w:rPr>
-        <w:t xml:space="preserve">o, mas primeiro é preciso </w:t>
-      </w:r>
-      <w:r>
-        <w:rPr>
-          <w:sz w:val="32"/>
-          <w:szCs w:val="32"/>
-        </w:rPr>
-        <w:t>avaliar a precisão do algoritmo</w:t>
-      </w:r>
-      <w:r>
-        <w:rPr>
-          <w:sz w:val="32"/>
-          <w:szCs w:val="32"/>
-        </w:rPr>
-        <w:t xml:space="preserve">. </w:t>
-      </w:r>
-      <w:r>
-        <w:rPr>
-          <w:sz w:val="32"/>
-          <w:szCs w:val="32"/>
-        </w:rPr>
-        <w:t xml:space="preserve"> Uma maneira de avaliar a precisão seria simular séries segundo modelos ARMA, aplicar nestas a função “</w:t>
+        <w:t>o, porém não se sabe qual o nível de acurácia deste algoritmo na identificação das ordens de um modelo ARMA.</w:t>
+      </w:r>
+      <w:r>
+        <w:rPr>
+          <w:sz w:val="32"/>
+          <w:szCs w:val="32"/>
+        </w:rPr>
+        <w:t xml:space="preserve"> </w:t>
+      </w:r>
+      <w:r>
+        <w:rPr>
+          <w:sz w:val="32"/>
+          <w:szCs w:val="32"/>
+        </w:rPr>
+        <w:t xml:space="preserve"> Uma ma</w:t>
+      </w:r>
+      <w:r>
+        <w:rPr>
+          <w:sz w:val="32"/>
+          <w:szCs w:val="32"/>
+        </w:rPr>
+        <w:t>neira de avaliar esta</w:t>
+      </w:r>
+      <w:r>
+        <w:rPr>
+          <w:sz w:val="32"/>
+          <w:szCs w:val="32"/>
+        </w:rPr>
+        <w:t xml:space="preserve"> </w:t>
+      </w:r>
+      <w:r>
+        <w:rPr>
+          <w:sz w:val="32"/>
+          <w:szCs w:val="32"/>
+        </w:rPr>
+        <w:t>acurácia</w:t>
+      </w:r>
+      <w:r>
+        <w:rPr>
+          <w:sz w:val="32"/>
+          <w:szCs w:val="32"/>
+        </w:rPr>
+        <w:t xml:space="preserve"> seria simular séries segundo modelos ARMA, aplicar nestas a função “</w:t>
       </w:r>
       <w:proofErr w:type="spellStart"/>
       <w:proofErr w:type="gramStart"/>
@@ -394,7 +606,42 @@
           <w:sz w:val="32"/>
           <w:szCs w:val="32"/>
         </w:rPr>
-        <w:t>a ordem real do modelo simulado, a precisão pode ser estimada pela proporção de ordens sugeridas que concordam com as ordens simuladas.</w:t>
+        <w:t>a ordem real do modelo simulado.</w:t>
+      </w:r>
+      <w:r>
+        <w:rPr>
+          <w:sz w:val="32"/>
+          <w:szCs w:val="32"/>
+        </w:rPr>
+        <w:t xml:space="preserve"> </w:t>
+      </w:r>
+      <w:r>
+        <w:rPr>
+          <w:sz w:val="32"/>
+          <w:szCs w:val="32"/>
+        </w:rPr>
+        <w:t>A</w:t>
+      </w:r>
+      <w:r>
+        <w:rPr>
+          <w:sz w:val="32"/>
+          <w:szCs w:val="32"/>
+        </w:rPr>
+        <w:t xml:space="preserve"> </w:t>
+      </w:r>
+      <w:r>
+        <w:rPr>
+          <w:sz w:val="32"/>
+          <w:szCs w:val="32"/>
+        </w:rPr>
+        <w:t>acurácia</w:t>
+      </w:r>
+      <w:r>
+        <w:rPr>
+          <w:sz w:val="32"/>
+          <w:szCs w:val="32"/>
+        </w:rPr>
+        <w:t xml:space="preserve"> pode ser estimada pela proporção de ordens sugeridas que concordam com as ordens simuladas.</w:t>
       </w:r>
     </w:p>
     <w:p>
@@ -449,22 +696,20 @@
         </w:rPr>
         <w:t>ARMA(</w:t>
       </w:r>
-      <w:proofErr w:type="spellStart"/>
       <w:proofErr w:type="gramEnd"/>
       <w:r>
         <w:rPr>
           <w:sz w:val="32"/>
           <w:szCs w:val="32"/>
         </w:rPr>
-        <w:t>p,q</w:t>
-      </w:r>
-      <w:proofErr w:type="spellEnd"/>
-      <w:r>
-        <w:rPr>
-          <w:sz w:val="32"/>
-          <w:szCs w:val="32"/>
-        </w:rPr>
-        <w:t>) utilizando a função “</w:t>
+        <w:t xml:space="preserve">1,1), ARMA(1,0), ARMA(0,1) e ARMA(0,0) </w:t>
+      </w:r>
+      <w:r>
+        <w:rPr>
+          <w:sz w:val="32"/>
+          <w:szCs w:val="32"/>
+        </w:rPr>
+        <w:t xml:space="preserve"> utilizando a função “</w:t>
       </w:r>
       <w:proofErr w:type="spellStart"/>
       <w:r>
@@ -534,23 +779,8 @@
           <w:sz w:val="32"/>
           <w:szCs w:val="32"/>
         </w:rPr>
-        <w:t>Utilizando o pacote estatístico R versão XXXX e a função “</w:t>
-      </w:r>
-      <w:proofErr w:type="spellStart"/>
-      <w:r>
-        <w:rPr>
-          <w:sz w:val="32"/>
-          <w:szCs w:val="32"/>
-        </w:rPr>
-        <w:t>arima.sim</w:t>
-      </w:r>
-      <w:proofErr w:type="spellEnd"/>
-      <w:r>
-        <w:rPr>
-          <w:sz w:val="32"/>
-          <w:szCs w:val="32"/>
-        </w:rPr>
-        <w:t xml:space="preserve">” disponível neste, foram simuladas três quantidades de tamanho amostrais (100, 500, 1000) de séries temporais segundo modelos </w:t>
+        <w:lastRenderedPageBreak/>
+        <w:t xml:space="preserve">O presente trabalho discute aspectos relacionados apenas aos modelos </w:t>
       </w:r>
       <w:proofErr w:type="gramStart"/>
       <w:r>
@@ -566,132 +796,28 @@
           <w:sz w:val="32"/>
           <w:szCs w:val="32"/>
         </w:rPr>
-        <w:t xml:space="preserve">1,1), ARMA(1,0), ARMA(0,1) e ARMA(0,0) com diferentes  combinações de valores para os parâmetros </w:t>
-      </w:r>
-      <w:proofErr w:type="spellStart"/>
-      <w:r>
-        <w:rPr>
-          <w:sz w:val="32"/>
-          <w:szCs w:val="32"/>
-        </w:rPr>
-        <w:t>phi</w:t>
-      </w:r>
-      <w:proofErr w:type="spellEnd"/>
-      <w:r>
-        <w:rPr>
-          <w:sz w:val="32"/>
-          <w:szCs w:val="32"/>
-        </w:rPr>
-        <w:t xml:space="preserve"> e </w:t>
-      </w:r>
-      <w:proofErr w:type="spellStart"/>
-      <w:r>
-        <w:rPr>
-          <w:sz w:val="32"/>
-          <w:szCs w:val="32"/>
-        </w:rPr>
-        <w:t>theta</w:t>
-      </w:r>
-      <w:proofErr w:type="spellEnd"/>
-      <w:r>
-        <w:rPr>
-          <w:sz w:val="32"/>
-          <w:szCs w:val="32"/>
-        </w:rPr>
-        <w:t xml:space="preserve">  (</w:t>
-      </w:r>
-      <w:proofErr w:type="spellStart"/>
-      <w:r>
-        <w:rPr>
-          <w:sz w:val="32"/>
-          <w:szCs w:val="32"/>
-        </w:rPr>
-        <w:t>phi</w:t>
-      </w:r>
-      <w:proofErr w:type="spellEnd"/>
-      <w:r>
-        <w:rPr>
-          <w:sz w:val="32"/>
-          <w:szCs w:val="32"/>
-        </w:rPr>
-        <w:t xml:space="preserve">, </w:t>
-      </w:r>
-      <w:proofErr w:type="spellStart"/>
-      <w:r>
-        <w:rPr>
-          <w:sz w:val="32"/>
-          <w:szCs w:val="32"/>
-        </w:rPr>
-        <w:t>theta</w:t>
-      </w:r>
-      <w:proofErr w:type="spellEnd"/>
-      <w:r>
-        <w:rPr>
-          <w:sz w:val="32"/>
-          <w:szCs w:val="32"/>
-        </w:rPr>
-        <w:t xml:space="preserve"> = 0, 0,25, 0,5 e 0,75)</w:t>
-      </w:r>
-      <w:r>
-        <w:rPr>
-          <w:sz w:val="32"/>
-          <w:szCs w:val="32"/>
-        </w:rPr>
-        <w:t>.</w:t>
-      </w:r>
-    </w:p>
-    <w:p>
-      <w:pPr>
-        <w:rPr>
-          <w:sz w:val="32"/>
-          <w:szCs w:val="32"/>
-        </w:rPr>
-      </w:pPr>
-      <w:r>
-        <w:rPr>
-          <w:sz w:val="32"/>
-          <w:szCs w:val="32"/>
-        </w:rPr>
-        <w:t>A variação dos parâmetros, ordens do modelo e valor</w:t>
-      </w:r>
-      <w:r>
-        <w:rPr>
-          <w:sz w:val="32"/>
-          <w:szCs w:val="32"/>
-        </w:rPr>
-        <w:t xml:space="preserve">es de </w:t>
-      </w:r>
-      <w:proofErr w:type="spellStart"/>
-      <w:r>
-        <w:rPr>
-          <w:sz w:val="32"/>
-          <w:szCs w:val="32"/>
-        </w:rPr>
-        <w:t>phi</w:t>
-      </w:r>
-      <w:proofErr w:type="spellEnd"/>
-      <w:r>
-        <w:rPr>
-          <w:sz w:val="32"/>
-          <w:szCs w:val="32"/>
-        </w:rPr>
-        <w:t xml:space="preserve"> e </w:t>
-      </w:r>
-      <w:proofErr w:type="spellStart"/>
-      <w:r>
-        <w:rPr>
-          <w:sz w:val="32"/>
-          <w:szCs w:val="32"/>
-        </w:rPr>
-        <w:t>theta</w:t>
-      </w:r>
-      <w:proofErr w:type="spellEnd"/>
-      <w:r>
-        <w:rPr>
-          <w:sz w:val="32"/>
-          <w:szCs w:val="32"/>
-        </w:rPr>
-        <w:t xml:space="preserve"> objetivam identificar possíveis diferenças de performance evidente na utilização da função “</w:t>
+        <w:t>1,1), ARMA(1,0), ARMA(0,1) e ARMA(0,0) (os três últimos são conhecidos como modelos AR(1), MA(1) e</w:t>
+      </w:r>
+      <w:r>
+        <w:rPr>
+          <w:sz w:val="32"/>
+          <w:szCs w:val="32"/>
+        </w:rPr>
+        <w:t xml:space="preserve"> ruído branco, respectivamente). Seguindo a notação utilizada pelas </w:t>
+      </w:r>
+      <w:r>
+        <w:rPr>
+          <w:sz w:val="32"/>
+          <w:szCs w:val="32"/>
+        </w:rPr>
+        <w:t>função</w:t>
+      </w:r>
+      <w:r>
+        <w:rPr>
+          <w:sz w:val="32"/>
+          <w:szCs w:val="32"/>
+        </w:rPr>
+        <w:t xml:space="preserve"> “</w:t>
       </w:r>
       <w:proofErr w:type="spellStart"/>
       <w:proofErr w:type="gramStart"/>
@@ -709,202 +835,28 @@
           <w:sz w:val="32"/>
           <w:szCs w:val="32"/>
         </w:rPr>
-        <w:t>” para diferentes situações. Optou-se por restringir os valores p e q como valores máximos iguais a 1, por se tratar de modelos mais simples</w:t>
-      </w:r>
-      <w:r>
-        <w:rPr>
-          <w:sz w:val="32"/>
-          <w:szCs w:val="32"/>
-        </w:rPr>
-        <w:t>,</w:t>
-      </w:r>
-      <w:r>
-        <w:rPr>
-          <w:sz w:val="32"/>
-          <w:szCs w:val="32"/>
-        </w:rPr>
-        <w:t xml:space="preserve"> e </w:t>
-      </w:r>
-      <w:r>
-        <w:rPr>
-          <w:sz w:val="32"/>
-          <w:szCs w:val="32"/>
-        </w:rPr>
-        <w:lastRenderedPageBreak/>
-        <w:t xml:space="preserve">valores de </w:t>
-      </w:r>
-      <w:proofErr w:type="spellStart"/>
-      <w:r>
-        <w:rPr>
-          <w:sz w:val="32"/>
-          <w:szCs w:val="32"/>
-        </w:rPr>
-        <w:t>phi</w:t>
-      </w:r>
-      <w:proofErr w:type="spellEnd"/>
-      <w:r>
-        <w:rPr>
-          <w:sz w:val="32"/>
-          <w:szCs w:val="32"/>
-        </w:rPr>
-        <w:t xml:space="preserve"> e </w:t>
-      </w:r>
-      <w:proofErr w:type="spellStart"/>
-      <w:r>
-        <w:rPr>
-          <w:sz w:val="32"/>
-          <w:szCs w:val="32"/>
-        </w:rPr>
-        <w:t>theta</w:t>
-      </w:r>
-      <w:proofErr w:type="spellEnd"/>
-      <w:r>
-        <w:rPr>
-          <w:sz w:val="32"/>
-          <w:szCs w:val="32"/>
-        </w:rPr>
-        <w:t xml:space="preserve"> variando entre 0, 0,</w:t>
-      </w:r>
-      <w:proofErr w:type="gramStart"/>
-      <w:r>
-        <w:rPr>
-          <w:sz w:val="32"/>
-          <w:szCs w:val="32"/>
-        </w:rPr>
-        <w:t>25 ,</w:t>
-      </w:r>
-      <w:proofErr w:type="gramEnd"/>
-      <w:r>
-        <w:rPr>
-          <w:sz w:val="32"/>
-          <w:szCs w:val="32"/>
-        </w:rPr>
-        <w:t xml:space="preserve"> 0,5 e 0,75 por se tratar de valores que gerariam séries invertíveis, estacionárias e que não proporcionem cancelamento de raízes (veja a notação utilizada pelas funções “</w:t>
-      </w:r>
-      <w:proofErr w:type="spellStart"/>
-      <w:r>
-        <w:rPr>
-          <w:sz w:val="32"/>
-          <w:szCs w:val="32"/>
-        </w:rPr>
-        <w:t>arima.sim</w:t>
-      </w:r>
-      <w:proofErr w:type="spellEnd"/>
-      <w:r>
-        <w:rPr>
-          <w:sz w:val="32"/>
-          <w:szCs w:val="32"/>
-        </w:rPr>
-        <w:t>” e “</w:t>
-      </w:r>
-      <w:proofErr w:type="spellStart"/>
-      <w:r>
-        <w:rPr>
-          <w:sz w:val="32"/>
-          <w:szCs w:val="32"/>
-        </w:rPr>
-        <w:t>auto.arima</w:t>
-      </w:r>
-      <w:proofErr w:type="spellEnd"/>
-      <w:r>
-        <w:rPr>
-          <w:sz w:val="32"/>
-          <w:szCs w:val="32"/>
-        </w:rPr>
-        <w:t>” em (1)).</w:t>
-      </w:r>
-    </w:p>
-    <w:p>
-      <w:pPr>
-        <w:rPr>
-          <w:sz w:val="32"/>
-          <w:szCs w:val="32"/>
-        </w:rPr>
-      </w:pPr>
-      <w:r>
-        <w:rPr>
-          <w:sz w:val="32"/>
-          <w:szCs w:val="32"/>
-        </w:rPr>
-        <w:t>Aplicou-se a função “</w:t>
-      </w:r>
-      <w:proofErr w:type="spellStart"/>
-      <w:proofErr w:type="gramStart"/>
-      <w:r>
-        <w:rPr>
-          <w:sz w:val="32"/>
-          <w:szCs w:val="32"/>
-        </w:rPr>
-        <w:t>auto.arima</w:t>
-      </w:r>
-      <w:proofErr w:type="spellEnd"/>
-      <w:proofErr w:type="gramEnd"/>
-      <w:r>
-        <w:rPr>
-          <w:sz w:val="32"/>
-          <w:szCs w:val="32"/>
-        </w:rPr>
-        <w:t xml:space="preserve">” em todas as séries </w:t>
-      </w:r>
-      <w:r>
-        <w:rPr>
-          <w:sz w:val="32"/>
-          <w:szCs w:val="32"/>
-        </w:rPr>
-        <w:t>geradas</w:t>
-      </w:r>
-      <w:r>
-        <w:rPr>
-          <w:sz w:val="32"/>
-          <w:szCs w:val="32"/>
-        </w:rPr>
-        <w:t>, definindo os parâmetros “</w:t>
-      </w:r>
-      <w:proofErr w:type="spellStart"/>
-      <w:r>
-        <w:rPr>
-          <w:sz w:val="32"/>
-          <w:szCs w:val="32"/>
-        </w:rPr>
-        <w:t>seasonal</w:t>
-      </w:r>
-      <w:proofErr w:type="spellEnd"/>
-      <w:r>
-        <w:rPr>
-          <w:sz w:val="32"/>
-          <w:szCs w:val="32"/>
-        </w:rPr>
-        <w:t>” como ‘FALSE’ e “</w:t>
-      </w:r>
-      <w:proofErr w:type="spellStart"/>
-      <w:r>
-        <w:rPr>
-          <w:sz w:val="32"/>
-          <w:szCs w:val="32"/>
-        </w:rPr>
-        <w:t>stationary</w:t>
-      </w:r>
-      <w:proofErr w:type="spellEnd"/>
-      <w:r>
-        <w:rPr>
-          <w:sz w:val="32"/>
-          <w:szCs w:val="32"/>
-        </w:rPr>
-        <w:t>” como ‘</w:t>
-      </w:r>
-      <w:r>
-        <w:rPr>
-          <w:sz w:val="32"/>
-          <w:szCs w:val="32"/>
-        </w:rPr>
-        <w:t>TRUE</w:t>
-      </w:r>
-      <w:r>
-        <w:rPr>
-          <w:sz w:val="32"/>
-          <w:szCs w:val="32"/>
-        </w:rPr>
-        <w:t>’, de modo a restringir a busca da função por modelos estacionários e não sazonais, mantendo o restante dos parâmetros como o padrão da função.</w:t>
+        <w:t>”</w:t>
+      </w:r>
+      <w:r>
+        <w:rPr>
+          <w:sz w:val="32"/>
+          <w:szCs w:val="32"/>
+        </w:rPr>
+        <w:t xml:space="preserve">, </w:t>
+      </w:r>
+      <w:r>
+        <w:rPr>
+          <w:sz w:val="32"/>
+          <w:szCs w:val="32"/>
+        </w:rPr>
+        <w:t>estes modelos</w:t>
+      </w:r>
+      <w:r>
+        <w:rPr>
+          <w:sz w:val="32"/>
+          <w:szCs w:val="32"/>
+        </w:rPr>
+        <w:t xml:space="preserve"> propõe as seguintes leis probabilísticas</w:t>
       </w:r>
       <w:r>
         <w:rPr>
@@ -918,77 +870,7 @@
           <w:sz w:val="32"/>
           <w:szCs w:val="32"/>
         </w:rPr>
-        <w:t>C</w:t>
-      </w:r>
-      <w:r>
-        <w:rPr>
-          <w:sz w:val="32"/>
-          <w:szCs w:val="32"/>
-        </w:rPr>
-        <w:t>omparou-se as ordens dos modelos sugeridos pela função com as ordens do model</w:t>
-      </w:r>
-      <w:r>
-        <w:rPr>
-          <w:sz w:val="32"/>
-          <w:szCs w:val="32"/>
-        </w:rPr>
-        <w:t>o simulado, caso estas concordassem</w:t>
-      </w:r>
-      <w:r>
-        <w:rPr>
-          <w:sz w:val="32"/>
-          <w:szCs w:val="32"/>
-        </w:rPr>
-        <w:t xml:space="preserve"> compu</w:t>
-      </w:r>
-      <w:r>
-        <w:rPr>
-          <w:sz w:val="32"/>
-          <w:szCs w:val="32"/>
-        </w:rPr>
-        <w:t>ta-se</w:t>
-      </w:r>
-      <w:r>
-        <w:rPr>
-          <w:sz w:val="32"/>
-          <w:szCs w:val="32"/>
-        </w:rPr>
-        <w:t xml:space="preserve"> um acerto. Esta situação foi repetida 1000 vezes e então </w:t>
-      </w:r>
-      <w:r>
-        <w:rPr>
-          <w:sz w:val="32"/>
-          <w:szCs w:val="32"/>
-        </w:rPr>
-        <w:t>identificou-se</w:t>
-      </w:r>
-      <w:r>
-        <w:rPr>
-          <w:sz w:val="32"/>
-          <w:szCs w:val="32"/>
-        </w:rPr>
-        <w:t xml:space="preserve"> a quantidade de acertos</w:t>
-      </w:r>
-      <w:r>
-        <w:rPr>
-          <w:sz w:val="32"/>
-          <w:szCs w:val="32"/>
-        </w:rPr>
-        <w:t xml:space="preserve"> para cada série simulada</w:t>
-      </w:r>
-      <w:r>
-        <w:rPr>
-          <w:sz w:val="32"/>
-          <w:szCs w:val="32"/>
-        </w:rPr>
-        <w:t>, assim como a proporção de</w:t>
-      </w:r>
-      <w:r>
-        <w:rPr>
-          <w:sz w:val="32"/>
-          <w:szCs w:val="32"/>
-        </w:rPr>
-        <w:t xml:space="preserve"> vezes em que ocorreu um acerto.</w:t>
+        <w:t>:</w:t>
       </w:r>
     </w:p>
     <w:p>
@@ -1001,6 +883,11 @@
     </w:p>
     <w:p>
       <w:pPr>
+        <w:pStyle w:val="PargrafodaLista"/>
+        <w:numPr>
+          <w:ilvl w:val="0"/>
+          <w:numId w:val="1"/>
+        </w:numPr>
         <w:rPr>
           <w:sz w:val="32"/>
           <w:szCs w:val="32"/>
@@ -1011,14 +898,275 @@
           <w:sz w:val="32"/>
           <w:szCs w:val="32"/>
         </w:rPr>
-        <w:t>RESULTADOS</w:t>
-      </w:r>
+        <w:t xml:space="preserve">: </w:t>
+      </w:r>
+    </w:p>
+    <w:p>
+      <w:pPr>
+        <w:pStyle w:val="PargrafodaLista"/>
+        <w:numPr>
+          <w:ilvl w:val="0"/>
+          <w:numId w:val="1"/>
+        </w:numPr>
+        <w:rPr>
+          <w:sz w:val="32"/>
+          <w:szCs w:val="32"/>
+        </w:rPr>
+      </w:pPr>
       <w:r>
         <w:rPr>
           <w:sz w:val="32"/>
           <w:szCs w:val="32"/>
         </w:rPr>
         <w:t>:</w:t>
+      </w:r>
+    </w:p>
+    <w:p>
+      <w:pPr>
+        <w:pStyle w:val="PargrafodaLista"/>
+        <w:numPr>
+          <w:ilvl w:val="0"/>
+          <w:numId w:val="1"/>
+        </w:numPr>
+        <w:rPr>
+          <w:sz w:val="32"/>
+          <w:szCs w:val="32"/>
+        </w:rPr>
+      </w:pPr>
+      <w:r>
+        <w:rPr>
+          <w:sz w:val="32"/>
+          <w:szCs w:val="32"/>
+        </w:rPr>
+        <w:t>:</w:t>
+      </w:r>
+    </w:p>
+    <w:p>
+      <w:pPr>
+        <w:pStyle w:val="PargrafodaLista"/>
+        <w:numPr>
+          <w:ilvl w:val="0"/>
+          <w:numId w:val="1"/>
+        </w:numPr>
+        <w:rPr>
+          <w:sz w:val="32"/>
+          <w:szCs w:val="32"/>
+        </w:rPr>
+      </w:pPr>
+      <w:r>
+        <w:rPr>
+          <w:sz w:val="32"/>
+          <w:szCs w:val="32"/>
+        </w:rPr>
+        <w:t>:</w:t>
+      </w:r>
+    </w:p>
+    <w:p>
+      <w:pPr>
+        <w:pStyle w:val="PargrafodaLista"/>
+        <w:rPr>
+          <w:sz w:val="32"/>
+          <w:szCs w:val="32"/>
+        </w:rPr>
+      </w:pPr>
+      <w:r>
+        <w:rPr>
+          <w:sz w:val="32"/>
+          <w:szCs w:val="32"/>
+        </w:rPr>
+        <w:t xml:space="preserve">Onde </w:t>
+      </w:r>
+      <w:proofErr w:type="spellStart"/>
+      <w:r>
+        <w:rPr>
+          <w:sz w:val="32"/>
+          <w:szCs w:val="32"/>
+        </w:rPr>
+        <w:t>at</w:t>
+      </w:r>
+      <w:proofErr w:type="spellEnd"/>
+      <w:r>
+        <w:rPr>
+          <w:sz w:val="32"/>
+          <w:szCs w:val="32"/>
+        </w:rPr>
+        <w:t xml:space="preserve"> é ruído branco, </w:t>
+      </w:r>
+      <w:proofErr w:type="spellStart"/>
+      <w:r>
+        <w:rPr>
+          <w:sz w:val="32"/>
+          <w:szCs w:val="32"/>
+        </w:rPr>
+        <w:t>zt</w:t>
+      </w:r>
+      <w:proofErr w:type="spellEnd"/>
+      <w:r>
+        <w:rPr>
+          <w:sz w:val="32"/>
+          <w:szCs w:val="32"/>
+        </w:rPr>
+        <w:t xml:space="preserve"> é a observação da série e </w:t>
+      </w:r>
+      <w:proofErr w:type="spellStart"/>
+      <w:r>
+        <w:rPr>
+          <w:sz w:val="32"/>
+          <w:szCs w:val="32"/>
+        </w:rPr>
+        <w:t>phi</w:t>
+      </w:r>
+      <w:proofErr w:type="spellEnd"/>
+      <w:r>
+        <w:rPr>
+          <w:sz w:val="32"/>
+          <w:szCs w:val="32"/>
+        </w:rPr>
+        <w:t xml:space="preserve"> e </w:t>
+      </w:r>
+      <w:proofErr w:type="spellStart"/>
+      <w:r>
+        <w:rPr>
+          <w:sz w:val="32"/>
+          <w:szCs w:val="32"/>
+        </w:rPr>
+        <w:t>theta</w:t>
+      </w:r>
+      <w:proofErr w:type="spellEnd"/>
+      <w:r>
+        <w:rPr>
+          <w:sz w:val="32"/>
+          <w:szCs w:val="32"/>
+        </w:rPr>
+        <w:t xml:space="preserve"> são parâmetros a serem estimados. </w:t>
+      </w:r>
+    </w:p>
+    <w:p>
+      <w:pPr>
+        <w:pStyle w:val="PargrafodaLista"/>
+        <w:rPr>
+          <w:sz w:val="32"/>
+          <w:szCs w:val="32"/>
+        </w:rPr>
+      </w:pPr>
+      <w:r>
+        <w:rPr>
+          <w:sz w:val="32"/>
+          <w:szCs w:val="32"/>
+        </w:rPr>
+        <w:t>Veja descrição mais detalhada dos modelos em “</w:t>
+      </w:r>
+      <w:proofErr w:type="spellStart"/>
+      <w:r>
+        <w:rPr>
+          <w:sz w:val="32"/>
+          <w:szCs w:val="32"/>
+        </w:rPr>
+        <w:t>morettin</w:t>
+      </w:r>
+      <w:proofErr w:type="spellEnd"/>
+      <w:r>
+        <w:rPr>
+          <w:sz w:val="32"/>
+          <w:szCs w:val="32"/>
+        </w:rPr>
+        <w:t>”.</w:t>
+      </w:r>
+    </w:p>
+    <w:p>
+      <w:pPr>
+        <w:pStyle w:val="PargrafodaLista"/>
+        <w:rPr>
+          <w:sz w:val="32"/>
+          <w:szCs w:val="32"/>
+        </w:rPr>
+      </w:pPr>
+      <w:r>
+        <w:rPr>
+          <w:sz w:val="32"/>
+          <w:szCs w:val="32"/>
+        </w:rPr>
+        <w:t xml:space="preserve">Note que (2), (3) e (4) são casos particulares de (1). Quando se considera </w:t>
+      </w:r>
+      <w:proofErr w:type="spellStart"/>
+      <w:r>
+        <w:rPr>
+          <w:sz w:val="32"/>
+          <w:szCs w:val="32"/>
+        </w:rPr>
+        <w:t>phi</w:t>
+      </w:r>
+      <w:proofErr w:type="spellEnd"/>
+      <w:r>
+        <w:rPr>
+          <w:sz w:val="32"/>
+          <w:szCs w:val="32"/>
+        </w:rPr>
+        <w:t xml:space="preserve">=0, </w:t>
+      </w:r>
+      <w:proofErr w:type="spellStart"/>
+      <w:r>
+        <w:rPr>
+          <w:sz w:val="32"/>
+          <w:szCs w:val="32"/>
+        </w:rPr>
+        <w:t>theta</w:t>
+      </w:r>
+      <w:proofErr w:type="spellEnd"/>
+      <w:r>
+        <w:rPr>
+          <w:sz w:val="32"/>
+          <w:szCs w:val="32"/>
+        </w:rPr>
+        <w:t xml:space="preserve"> = 0 e </w:t>
+      </w:r>
+      <w:proofErr w:type="spellStart"/>
+      <w:r>
+        <w:rPr>
+          <w:sz w:val="32"/>
+          <w:szCs w:val="32"/>
+        </w:rPr>
+        <w:t>phi</w:t>
+      </w:r>
+      <w:proofErr w:type="spellEnd"/>
+      <w:r>
+        <w:rPr>
+          <w:sz w:val="32"/>
+          <w:szCs w:val="32"/>
+        </w:rPr>
+        <w:t>=</w:t>
+      </w:r>
+      <w:proofErr w:type="spellStart"/>
+      <w:r>
+        <w:rPr>
+          <w:sz w:val="32"/>
+          <w:szCs w:val="32"/>
+        </w:rPr>
+        <w:t>theta</w:t>
+      </w:r>
+      <w:proofErr w:type="spellEnd"/>
+      <w:r>
+        <w:rPr>
+          <w:sz w:val="32"/>
+          <w:szCs w:val="32"/>
+        </w:rPr>
+        <w:t xml:space="preserve">=0 em (1) se </w:t>
+      </w:r>
+      <w:proofErr w:type="spellStart"/>
+      <w:r>
+        <w:rPr>
+          <w:sz w:val="32"/>
+          <w:szCs w:val="32"/>
+        </w:rPr>
+        <w:t>obtem</w:t>
+      </w:r>
+      <w:proofErr w:type="spellEnd"/>
+      <w:r>
+        <w:rPr>
+          <w:sz w:val="32"/>
+          <w:szCs w:val="32"/>
+        </w:rPr>
+        <w:t xml:space="preserve"> (2), (3) e (4) respectivamente.</w:t>
       </w:r>
     </w:p>
     <w:p>
@@ -1041,7 +1189,7 @@
           <w:sz w:val="32"/>
           <w:szCs w:val="32"/>
         </w:rPr>
-        <w:t xml:space="preserve">Abaixo são apresentadas as proporções de acerto para todas as combinações de parâmetros </w:t>
+        <w:t>Utilizando o pacote estatístico R versão XXXX e a função “</w:t>
       </w:r>
       <w:proofErr w:type="spellStart"/>
       <w:r>
@@ -1049,6 +1197,38 @@
           <w:sz w:val="32"/>
           <w:szCs w:val="32"/>
         </w:rPr>
+        <w:t>arima.sim</w:t>
+      </w:r>
+      <w:proofErr w:type="spellEnd"/>
+      <w:r>
+        <w:rPr>
+          <w:sz w:val="32"/>
+          <w:szCs w:val="32"/>
+        </w:rPr>
+        <w:t xml:space="preserve">” disponível neste, foram simuladas três quantidades de tamanho amostrais (100, 500, 1000) de séries temporais segundo modelos </w:t>
+      </w:r>
+      <w:proofErr w:type="gramStart"/>
+      <w:r>
+        <w:rPr>
+          <w:sz w:val="32"/>
+          <w:szCs w:val="32"/>
+        </w:rPr>
+        <w:t>ARMA(</w:t>
+      </w:r>
+      <w:proofErr w:type="gramEnd"/>
+      <w:r>
+        <w:rPr>
+          <w:sz w:val="32"/>
+          <w:szCs w:val="32"/>
+        </w:rPr>
+        <w:t xml:space="preserve">1,1), ARMA(1,0), ARMA(0,1) e ARMA(0,0) com diferentes combinações de valores para os parâmetros </w:t>
+      </w:r>
+      <w:proofErr w:type="spellStart"/>
+      <w:r>
+        <w:rPr>
+          <w:sz w:val="32"/>
+          <w:szCs w:val="32"/>
+        </w:rPr>
         <w:t>phi</w:t>
       </w:r>
       <w:proofErr w:type="spellEnd"/>
@@ -1073,14 +1253,601 @@
           <w:sz w:val="32"/>
           <w:szCs w:val="32"/>
         </w:rPr>
-        <w:t xml:space="preserve"> para séries simuladas de tamanho </w:t>
-      </w:r>
-      <w:r>
-        <w:rPr>
-          <w:sz w:val="32"/>
-          <w:szCs w:val="32"/>
-        </w:rPr>
-        <w:t>100, 500 e 1000 nas tabelas 1, 2 e 3 respectivamente.</w:t>
+        <w:t xml:space="preserve">  (</w:t>
+      </w:r>
+      <w:proofErr w:type="spellStart"/>
+      <w:r>
+        <w:rPr>
+          <w:sz w:val="32"/>
+          <w:szCs w:val="32"/>
+        </w:rPr>
+        <w:t>phi</w:t>
+      </w:r>
+      <w:proofErr w:type="spellEnd"/>
+      <w:r>
+        <w:rPr>
+          <w:sz w:val="32"/>
+          <w:szCs w:val="32"/>
+        </w:rPr>
+        <w:t xml:space="preserve">, </w:t>
+      </w:r>
+      <w:proofErr w:type="spellStart"/>
+      <w:r>
+        <w:rPr>
+          <w:sz w:val="32"/>
+          <w:szCs w:val="32"/>
+        </w:rPr>
+        <w:t>theta</w:t>
+      </w:r>
+      <w:proofErr w:type="spellEnd"/>
+      <w:r>
+        <w:rPr>
+          <w:sz w:val="32"/>
+          <w:szCs w:val="32"/>
+        </w:rPr>
+        <w:t xml:space="preserve"> = 0, 0,25, 0,5 e 0,75)</w:t>
+      </w:r>
+      <w:r>
+        <w:rPr>
+          <w:sz w:val="32"/>
+          <w:szCs w:val="32"/>
+        </w:rPr>
+        <w:t>.</w:t>
+      </w:r>
+    </w:p>
+    <w:p>
+      <w:pPr>
+        <w:rPr>
+          <w:sz w:val="32"/>
+          <w:szCs w:val="32"/>
+        </w:rPr>
+      </w:pPr>
+      <w:r>
+        <w:rPr>
+          <w:sz w:val="32"/>
+          <w:szCs w:val="32"/>
+        </w:rPr>
+        <w:t>A variação dos parâmetros, ordens do modelo e valor</w:t>
+      </w:r>
+      <w:r>
+        <w:rPr>
+          <w:sz w:val="32"/>
+          <w:szCs w:val="32"/>
+        </w:rPr>
+        <w:t xml:space="preserve">es de </w:t>
+      </w:r>
+      <w:proofErr w:type="spellStart"/>
+      <w:r>
+        <w:rPr>
+          <w:sz w:val="32"/>
+          <w:szCs w:val="32"/>
+        </w:rPr>
+        <w:t>phi</w:t>
+      </w:r>
+      <w:proofErr w:type="spellEnd"/>
+      <w:r>
+        <w:rPr>
+          <w:sz w:val="32"/>
+          <w:szCs w:val="32"/>
+        </w:rPr>
+        <w:t xml:space="preserve"> e </w:t>
+      </w:r>
+      <w:proofErr w:type="spellStart"/>
+      <w:r>
+        <w:rPr>
+          <w:sz w:val="32"/>
+          <w:szCs w:val="32"/>
+        </w:rPr>
+        <w:t>theta</w:t>
+      </w:r>
+      <w:proofErr w:type="spellEnd"/>
+      <w:r>
+        <w:rPr>
+          <w:sz w:val="32"/>
+          <w:szCs w:val="32"/>
+        </w:rPr>
+        <w:t xml:space="preserve"> objetivam identificar possíveis diferenças de performance evidente na utilização da função “</w:t>
+      </w:r>
+      <w:proofErr w:type="spellStart"/>
+      <w:proofErr w:type="gramStart"/>
+      <w:r>
+        <w:rPr>
+          <w:sz w:val="32"/>
+          <w:szCs w:val="32"/>
+        </w:rPr>
+        <w:t>auto.arima</w:t>
+      </w:r>
+      <w:proofErr w:type="spellEnd"/>
+      <w:proofErr w:type="gramEnd"/>
+      <w:r>
+        <w:rPr>
+          <w:sz w:val="32"/>
+          <w:szCs w:val="32"/>
+        </w:rPr>
+        <w:t xml:space="preserve">” para diferentes situações. Optou-se por restringir os valores </w:t>
+      </w:r>
+      <w:r>
+        <w:rPr>
+          <w:sz w:val="32"/>
+          <w:szCs w:val="32"/>
+        </w:rPr>
+        <w:t>‘</w:t>
+      </w:r>
+      <w:r>
+        <w:rPr>
+          <w:sz w:val="32"/>
+          <w:szCs w:val="32"/>
+        </w:rPr>
+        <w:t>p</w:t>
+      </w:r>
+      <w:r>
+        <w:rPr>
+          <w:sz w:val="32"/>
+          <w:szCs w:val="32"/>
+        </w:rPr>
+        <w:t>’</w:t>
+      </w:r>
+      <w:r>
+        <w:rPr>
+          <w:sz w:val="32"/>
+          <w:szCs w:val="32"/>
+        </w:rPr>
+        <w:t xml:space="preserve"> e </w:t>
+      </w:r>
+      <w:r>
+        <w:rPr>
+          <w:sz w:val="32"/>
+          <w:szCs w:val="32"/>
+        </w:rPr>
+        <w:t>‘</w:t>
+      </w:r>
+      <w:r>
+        <w:rPr>
+          <w:sz w:val="32"/>
+          <w:szCs w:val="32"/>
+        </w:rPr>
+        <w:t>q</w:t>
+      </w:r>
+      <w:r>
+        <w:rPr>
+          <w:sz w:val="32"/>
+          <w:szCs w:val="32"/>
+        </w:rPr>
+        <w:t>’</w:t>
+      </w:r>
+      <w:r>
+        <w:rPr>
+          <w:sz w:val="32"/>
+          <w:szCs w:val="32"/>
+        </w:rPr>
+        <w:t xml:space="preserve"> como valores máximos iguais a 1, por se tratar de modelos mais simples</w:t>
+      </w:r>
+      <w:r>
+        <w:rPr>
+          <w:sz w:val="32"/>
+          <w:szCs w:val="32"/>
+        </w:rPr>
+        <w:t>,</w:t>
+      </w:r>
+      <w:r>
+        <w:rPr>
+          <w:sz w:val="32"/>
+          <w:szCs w:val="32"/>
+        </w:rPr>
+        <w:t xml:space="preserve"> e valores de </w:t>
+      </w:r>
+      <w:proofErr w:type="spellStart"/>
+      <w:r>
+        <w:rPr>
+          <w:sz w:val="32"/>
+          <w:szCs w:val="32"/>
+        </w:rPr>
+        <w:t>phi</w:t>
+      </w:r>
+      <w:proofErr w:type="spellEnd"/>
+      <w:r>
+        <w:rPr>
+          <w:sz w:val="32"/>
+          <w:szCs w:val="32"/>
+        </w:rPr>
+        <w:t xml:space="preserve"> e </w:t>
+      </w:r>
+      <w:proofErr w:type="spellStart"/>
+      <w:r>
+        <w:rPr>
+          <w:sz w:val="32"/>
+          <w:szCs w:val="32"/>
+        </w:rPr>
+        <w:t>theta</w:t>
+      </w:r>
+      <w:proofErr w:type="spellEnd"/>
+      <w:r>
+        <w:rPr>
+          <w:sz w:val="32"/>
+          <w:szCs w:val="32"/>
+        </w:rPr>
+        <w:t xml:space="preserve"> variando entre 0, 0,</w:t>
+      </w:r>
+      <w:proofErr w:type="gramStart"/>
+      <w:r>
+        <w:rPr>
+          <w:sz w:val="32"/>
+          <w:szCs w:val="32"/>
+        </w:rPr>
+        <w:t>25 ,</w:t>
+      </w:r>
+      <w:proofErr w:type="gramEnd"/>
+      <w:r>
+        <w:rPr>
+          <w:sz w:val="32"/>
+          <w:szCs w:val="32"/>
+        </w:rPr>
+        <w:t xml:space="preserve"> 0,5 e 0,75 por se tratar de valores que gerariam séries invertíveis, </w:t>
+      </w:r>
+      <w:r>
+        <w:rPr>
+          <w:sz w:val="32"/>
+          <w:szCs w:val="32"/>
+        </w:rPr>
+        <w:lastRenderedPageBreak/>
+        <w:t>estacionárias e que não proporcionem cancelamento de raízes (veja a notação utilizada pelas funções “</w:t>
+      </w:r>
+      <w:proofErr w:type="spellStart"/>
+      <w:r>
+        <w:rPr>
+          <w:sz w:val="32"/>
+          <w:szCs w:val="32"/>
+        </w:rPr>
+        <w:t>arima.sim</w:t>
+      </w:r>
+      <w:proofErr w:type="spellEnd"/>
+      <w:r>
+        <w:rPr>
+          <w:sz w:val="32"/>
+          <w:szCs w:val="32"/>
+        </w:rPr>
+        <w:t>” e “</w:t>
+      </w:r>
+      <w:proofErr w:type="spellStart"/>
+      <w:r>
+        <w:rPr>
+          <w:sz w:val="32"/>
+          <w:szCs w:val="32"/>
+        </w:rPr>
+        <w:t>auto.arima</w:t>
+      </w:r>
+      <w:proofErr w:type="spellEnd"/>
+      <w:r>
+        <w:rPr>
+          <w:sz w:val="32"/>
+          <w:szCs w:val="32"/>
+        </w:rPr>
+        <w:t>” em (1)).</w:t>
+      </w:r>
+    </w:p>
+    <w:p>
+      <w:pPr>
+        <w:rPr>
+          <w:sz w:val="32"/>
+          <w:szCs w:val="32"/>
+        </w:rPr>
+      </w:pPr>
+      <w:r>
+        <w:rPr>
+          <w:sz w:val="32"/>
+          <w:szCs w:val="32"/>
+        </w:rPr>
+        <w:t>Aplicou-se a função “</w:t>
+      </w:r>
+      <w:proofErr w:type="spellStart"/>
+      <w:proofErr w:type="gramStart"/>
+      <w:r>
+        <w:rPr>
+          <w:sz w:val="32"/>
+          <w:szCs w:val="32"/>
+        </w:rPr>
+        <w:t>auto.arima</w:t>
+      </w:r>
+      <w:proofErr w:type="spellEnd"/>
+      <w:proofErr w:type="gramEnd"/>
+      <w:r>
+        <w:rPr>
+          <w:sz w:val="32"/>
+          <w:szCs w:val="32"/>
+        </w:rPr>
+        <w:t xml:space="preserve">” em todas as séries </w:t>
+      </w:r>
+      <w:r>
+        <w:rPr>
+          <w:sz w:val="32"/>
+          <w:szCs w:val="32"/>
+        </w:rPr>
+        <w:t>geradas</w:t>
+      </w:r>
+      <w:r>
+        <w:rPr>
+          <w:sz w:val="32"/>
+          <w:szCs w:val="32"/>
+        </w:rPr>
+        <w:t>, definindo os parâmetros “</w:t>
+      </w:r>
+      <w:proofErr w:type="spellStart"/>
+      <w:r>
+        <w:rPr>
+          <w:sz w:val="32"/>
+          <w:szCs w:val="32"/>
+        </w:rPr>
+        <w:t>seasonal</w:t>
+      </w:r>
+      <w:proofErr w:type="spellEnd"/>
+      <w:r>
+        <w:rPr>
+          <w:sz w:val="32"/>
+          <w:szCs w:val="32"/>
+        </w:rPr>
+        <w:t>” como ‘FALSE’ e “</w:t>
+      </w:r>
+      <w:proofErr w:type="spellStart"/>
+      <w:r>
+        <w:rPr>
+          <w:sz w:val="32"/>
+          <w:szCs w:val="32"/>
+        </w:rPr>
+        <w:t>stationary</w:t>
+      </w:r>
+      <w:proofErr w:type="spellEnd"/>
+      <w:r>
+        <w:rPr>
+          <w:sz w:val="32"/>
+          <w:szCs w:val="32"/>
+        </w:rPr>
+        <w:t>” como ‘</w:t>
+      </w:r>
+      <w:r>
+        <w:rPr>
+          <w:sz w:val="32"/>
+          <w:szCs w:val="32"/>
+        </w:rPr>
+        <w:t>TRUE</w:t>
+      </w:r>
+      <w:r>
+        <w:rPr>
+          <w:sz w:val="32"/>
+          <w:szCs w:val="32"/>
+        </w:rPr>
+        <w:t>’, de modo a restringir a busca da função por modelos estacionários e não sazonais, mantendo o restante dos parâmetros como o padrão da função.</w:t>
+      </w:r>
+      <w:r>
+        <w:rPr>
+          <w:sz w:val="32"/>
+          <w:szCs w:val="32"/>
+        </w:rPr>
+        <w:t xml:space="preserve"> </w:t>
+      </w:r>
+      <w:r>
+        <w:rPr>
+          <w:sz w:val="32"/>
+          <w:szCs w:val="32"/>
+        </w:rPr>
+        <w:t>C</w:t>
+      </w:r>
+      <w:r>
+        <w:rPr>
+          <w:sz w:val="32"/>
+          <w:szCs w:val="32"/>
+        </w:rPr>
+        <w:t>omparou-se as ordens dos modelos sugeridos pela função com as ordens do model</w:t>
+      </w:r>
+      <w:r>
+        <w:rPr>
+          <w:sz w:val="32"/>
+          <w:szCs w:val="32"/>
+        </w:rPr>
+        <w:t>o simulado, caso estas concordassem</w:t>
+      </w:r>
+      <w:r>
+        <w:rPr>
+          <w:sz w:val="32"/>
+          <w:szCs w:val="32"/>
+        </w:rPr>
+        <w:t xml:space="preserve"> compu</w:t>
+      </w:r>
+      <w:r>
+        <w:rPr>
+          <w:sz w:val="32"/>
+          <w:szCs w:val="32"/>
+        </w:rPr>
+        <w:t>ta-se</w:t>
+      </w:r>
+      <w:r>
+        <w:rPr>
+          <w:sz w:val="32"/>
+          <w:szCs w:val="32"/>
+        </w:rPr>
+        <w:t xml:space="preserve"> um acerto. Esta situação foi repetida 1000 vezes e então </w:t>
+      </w:r>
+      <w:r>
+        <w:rPr>
+          <w:sz w:val="32"/>
+          <w:szCs w:val="32"/>
+        </w:rPr>
+        <w:t>identificou-se</w:t>
+      </w:r>
+      <w:r>
+        <w:rPr>
+          <w:sz w:val="32"/>
+          <w:szCs w:val="32"/>
+        </w:rPr>
+        <w:t xml:space="preserve"> a quantidade de acertos</w:t>
+      </w:r>
+      <w:r>
+        <w:rPr>
+          <w:sz w:val="32"/>
+          <w:szCs w:val="32"/>
+        </w:rPr>
+        <w:t xml:space="preserve"> para cada série simulada</w:t>
+      </w:r>
+      <w:r>
+        <w:rPr>
+          <w:sz w:val="32"/>
+          <w:szCs w:val="32"/>
+        </w:rPr>
+        <w:t>, assim como a proporção de</w:t>
+      </w:r>
+      <w:r>
+        <w:rPr>
+          <w:sz w:val="32"/>
+          <w:szCs w:val="32"/>
+        </w:rPr>
+        <w:t xml:space="preserve"> vezes em que ocorreu o</w:t>
+      </w:r>
+      <w:r>
+        <w:rPr>
+          <w:sz w:val="32"/>
+          <w:szCs w:val="32"/>
+        </w:rPr>
+        <w:t xml:space="preserve"> acerto.</w:t>
+      </w:r>
+    </w:p>
+    <w:p>
+      <w:pPr>
+        <w:rPr>
+          <w:sz w:val="32"/>
+          <w:szCs w:val="32"/>
+        </w:rPr>
+      </w:pPr>
+    </w:p>
+    <w:p>
+      <w:pPr>
+        <w:rPr>
+          <w:sz w:val="32"/>
+          <w:szCs w:val="32"/>
+        </w:rPr>
+      </w:pPr>
+      <w:r>
+        <w:rPr>
+          <w:sz w:val="32"/>
+          <w:szCs w:val="32"/>
+        </w:rPr>
+        <w:t>RESULTADOS:</w:t>
+      </w:r>
+    </w:p>
+    <w:p>
+      <w:pPr>
+        <w:rPr>
+          <w:sz w:val="32"/>
+          <w:szCs w:val="32"/>
+        </w:rPr>
+      </w:pPr>
+    </w:p>
+    <w:p>
+      <w:pPr>
+        <w:rPr>
+          <w:sz w:val="32"/>
+          <w:szCs w:val="32"/>
+        </w:rPr>
+      </w:pPr>
+      <w:r>
+        <w:rPr>
+          <w:sz w:val="32"/>
+          <w:szCs w:val="32"/>
+        </w:rPr>
+        <w:t>Abaixo são apresentadas as proporções de acerto para</w:t>
+      </w:r>
+      <w:r>
+        <w:rPr>
+          <w:sz w:val="32"/>
+          <w:szCs w:val="32"/>
+        </w:rPr>
+        <w:t xml:space="preserve"> modelos ARMA com</w:t>
+      </w:r>
+      <w:r>
+        <w:rPr>
+          <w:sz w:val="32"/>
+          <w:szCs w:val="32"/>
+        </w:rPr>
+        <w:t xml:space="preserve"> todas as combinações de parâmetros </w:t>
+      </w:r>
+      <w:proofErr w:type="spellStart"/>
+      <w:r>
+        <w:rPr>
+          <w:sz w:val="32"/>
+          <w:szCs w:val="32"/>
+        </w:rPr>
+        <w:t>phi</w:t>
+      </w:r>
+      <w:proofErr w:type="spellEnd"/>
+      <w:r>
+        <w:rPr>
+          <w:sz w:val="32"/>
+          <w:szCs w:val="32"/>
+        </w:rPr>
+        <w:t xml:space="preserve"> e </w:t>
+      </w:r>
+      <w:proofErr w:type="spellStart"/>
+      <w:r>
+        <w:rPr>
+          <w:sz w:val="32"/>
+          <w:szCs w:val="32"/>
+        </w:rPr>
+        <w:t>theta</w:t>
+      </w:r>
+      <w:proofErr w:type="spellEnd"/>
+      <w:r>
+        <w:rPr>
+          <w:sz w:val="32"/>
+          <w:szCs w:val="32"/>
+        </w:rPr>
+        <w:t xml:space="preserve"> </w:t>
+      </w:r>
+      <w:r>
+        <w:rPr>
+          <w:sz w:val="32"/>
+          <w:szCs w:val="32"/>
+        </w:rPr>
+        <w:t xml:space="preserve">descritos anteriormente, para </w:t>
+      </w:r>
+      <w:r>
+        <w:rPr>
+          <w:sz w:val="32"/>
+          <w:szCs w:val="32"/>
+        </w:rPr>
+        <w:t>séries simuladas</w:t>
+      </w:r>
+      <w:r>
+        <w:rPr>
+          <w:sz w:val="32"/>
+          <w:szCs w:val="32"/>
+        </w:rPr>
+        <w:t xml:space="preserve"> com 100, 500 e 1000 observações nas tabelas 1, 2 e 3 respectivamente.</w:t>
+      </w:r>
+      <w:r>
+        <w:rPr>
+          <w:sz w:val="32"/>
+          <w:szCs w:val="32"/>
+        </w:rPr>
+        <w:t xml:space="preserve"> Nestas t</w:t>
+      </w:r>
+      <w:r>
+        <w:rPr>
+          <w:sz w:val="32"/>
+          <w:szCs w:val="32"/>
+        </w:rPr>
+        <w:t>ambém são apresentadas as médias de proporções de acerto considerando todos os mo</w:t>
+      </w:r>
+      <w:r>
+        <w:rPr>
+          <w:sz w:val="32"/>
+          <w:szCs w:val="32"/>
+        </w:rPr>
+        <w:t>delos para séries separadas pelos diferentes tamanhos.</w:t>
+      </w:r>
+      <w:r>
+        <w:rPr>
+          <w:sz w:val="32"/>
+          <w:szCs w:val="32"/>
+        </w:rPr>
+        <w:t xml:space="preserve">  </w:t>
       </w:r>
     </w:p>
     <w:p>
@@ -2296,6 +3063,7 @@
                 <w:color w:val="000000"/>
                 <w:lang w:eastAsia="pt-BR"/>
               </w:rPr>
+              <w:lastRenderedPageBreak/>
               <w:t>n = 500</w:t>
             </w:r>
           </w:p>
@@ -3065,7 +3833,6 @@
                 <w:color w:val="000000"/>
                 <w:lang w:eastAsia="pt-BR"/>
               </w:rPr>
-              <w:lastRenderedPageBreak/>
               <w:t>.75</w:t>
             </w:r>
           </w:p>
@@ -3478,13 +4245,23 @@
                 <w:lang w:eastAsia="pt-BR"/>
               </w:rPr>
             </w:pPr>
-            <w:r>
-              <w:rPr>
-                <w:rFonts w:ascii="Calibri" w:eastAsia="Times New Roman" w:hAnsi="Calibri" w:cs="Calibri"/>
-                <w:color w:val="000000"/>
-                <w:lang w:eastAsia="pt-BR"/>
-              </w:rPr>
-              <w:t>MA</w:t>
+            <w:proofErr w:type="spellStart"/>
+            <w:r>
+              <w:rPr>
+                <w:rFonts w:ascii="Calibri" w:eastAsia="Times New Roman" w:hAnsi="Calibri" w:cs="Calibri"/>
+                <w:color w:val="000000"/>
+                <w:lang w:eastAsia="pt-BR"/>
+              </w:rPr>
+              <w:t>Theta</w:t>
+            </w:r>
+            <w:proofErr w:type="spellEnd"/>
+            <w:r>
+              <w:rPr>
+                <w:rFonts w:ascii="Calibri" w:eastAsia="Times New Roman" w:hAnsi="Calibri" w:cs="Calibri"/>
+                <w:color w:val="000000"/>
+                <w:lang w:eastAsia="pt-BR"/>
+              </w:rPr>
+              <w:t xml:space="preserve"> (parte MA)</w:t>
             </w:r>
           </w:p>
         </w:tc>
@@ -4447,13 +5224,6 @@
           <w:szCs w:val="32"/>
         </w:rPr>
       </w:pPr>
-      <w:r>
-        <w:rPr>
-          <w:sz w:val="32"/>
-          <w:szCs w:val="32"/>
-        </w:rPr>
-        <w:t>Considerando tudo a média global foi de aproximadamente 57% de acerto.</w:t>
-      </w:r>
     </w:p>
     <w:p>
       <w:pPr>
@@ -4470,388 +5240,47 @@
           <w:szCs w:val="32"/>
         </w:rPr>
       </w:pPr>
-    </w:p>
-    <w:p>
-      <w:pPr>
-        <w:rPr>
-          <w:sz w:val="32"/>
-          <w:szCs w:val="32"/>
-        </w:rPr>
-      </w:pPr>
-      <w:r>
-        <w:rPr>
-          <w:sz w:val="32"/>
-          <w:szCs w:val="32"/>
-        </w:rPr>
-        <w:t>Discussões:</w:t>
-      </w:r>
-    </w:p>
-    <w:p>
-      <w:pPr>
-        <w:rPr>
-          <w:sz w:val="32"/>
-          <w:szCs w:val="32"/>
-        </w:rPr>
-      </w:pPr>
-      <w:r>
-        <w:rPr>
-          <w:sz w:val="32"/>
-          <w:szCs w:val="32"/>
-        </w:rPr>
-        <w:t>Observando os resultados obtidos, nota-se maior variabilidade nos valores das proporções de acerto para séries simuladas</w:t>
-      </w:r>
-      <w:r>
-        <w:rPr>
-          <w:sz w:val="32"/>
-          <w:szCs w:val="32"/>
-        </w:rPr>
-        <w:t xml:space="preserve"> dos modelos propostos</w:t>
-      </w:r>
-      <w:r>
-        <w:rPr>
-          <w:sz w:val="32"/>
-          <w:szCs w:val="32"/>
-        </w:rPr>
-        <w:t xml:space="preserve"> com tamanho 100</w:t>
-      </w:r>
-      <w:r>
-        <w:rPr>
-          <w:sz w:val="32"/>
-          <w:szCs w:val="32"/>
-        </w:rPr>
-        <w:t xml:space="preserve"> do que quando comparadas às de tamanho 500, assim como maior variabilidade </w:t>
-      </w:r>
-      <w:r>
-        <w:rPr>
-          <w:sz w:val="32"/>
-          <w:szCs w:val="32"/>
-        </w:rPr>
-        <w:t>destas advindas</w:t>
-      </w:r>
-      <w:r>
-        <w:rPr>
-          <w:sz w:val="32"/>
-          <w:szCs w:val="32"/>
-        </w:rPr>
-        <w:t xml:space="preserve"> séries de tamanho 500 em relação às de tamanho 1000. Comparando-se as médias gerais de proporções de acertos com os tamanhos das séries simuladas, nota-se que existe um crescimento nestas proporções quando se </w:t>
-      </w:r>
-      <w:r>
-        <w:rPr>
-          <w:sz w:val="32"/>
-          <w:szCs w:val="32"/>
-        </w:rPr>
-        <w:t>têm um</w:t>
-      </w:r>
-      <w:r>
-        <w:rPr>
-          <w:sz w:val="32"/>
-          <w:szCs w:val="32"/>
-        </w:rPr>
-        <w:t xml:space="preserve"> tamanho</w:t>
-      </w:r>
-      <w:r>
-        <w:rPr>
-          <w:sz w:val="32"/>
-          <w:szCs w:val="32"/>
-        </w:rPr>
-        <w:t xml:space="preserve"> maior</w:t>
-      </w:r>
-      <w:r>
-        <w:rPr>
-          <w:sz w:val="32"/>
-          <w:szCs w:val="32"/>
-        </w:rPr>
-        <w:t xml:space="preserve"> da série a ser analisada. Estas informações são um indício de que o algoritmo parece ter </w:t>
-      </w:r>
-      <w:r>
-        <w:rPr>
-          <w:sz w:val="32"/>
-          <w:szCs w:val="32"/>
-        </w:rPr>
-        <w:t>performance melhor conforme for maior o tamanho da série analisada.</w:t>
-      </w:r>
-    </w:p>
-    <w:p>
-      <w:pPr>
-        <w:rPr>
-          <w:sz w:val="32"/>
-          <w:szCs w:val="32"/>
-        </w:rPr>
-      </w:pPr>
-      <w:r>
-        <w:rPr>
-          <w:sz w:val="32"/>
-          <w:szCs w:val="32"/>
-        </w:rPr>
-        <w:t xml:space="preserve">Por meio da tabela 1, nota-se proporções de acertos bem abaixo da média de proporções para séries de tamanho 100 para séries </w:t>
-      </w:r>
-      <w:r>
-        <w:rPr>
-          <w:sz w:val="32"/>
-          <w:szCs w:val="32"/>
-        </w:rPr>
-        <w:t xml:space="preserve">simuladas a partir de modelos </w:t>
-      </w:r>
-      <w:proofErr w:type="gramStart"/>
-      <w:r>
-        <w:rPr>
-          <w:sz w:val="32"/>
-          <w:szCs w:val="32"/>
-        </w:rPr>
-        <w:t>MA(</w:t>
-      </w:r>
-      <w:proofErr w:type="gramEnd"/>
-      <w:r>
-        <w:rPr>
-          <w:sz w:val="32"/>
-          <w:szCs w:val="32"/>
-        </w:rPr>
-        <w:t xml:space="preserve">1) com valor de </w:t>
-      </w:r>
-      <w:proofErr w:type="spellStart"/>
-      <w:r>
-        <w:rPr>
-          <w:sz w:val="32"/>
-          <w:szCs w:val="32"/>
-        </w:rPr>
-        <w:t>theta</w:t>
-      </w:r>
-      <w:proofErr w:type="spellEnd"/>
-      <w:r>
-        <w:rPr>
-          <w:sz w:val="32"/>
-          <w:szCs w:val="32"/>
-        </w:rPr>
-        <w:t xml:space="preserve"> igual a 0,75 e modelos ARMA(1,1) com pares de parâmetros </w:t>
-      </w:r>
-      <w:proofErr w:type="spellStart"/>
-      <w:r>
-        <w:rPr>
-          <w:sz w:val="32"/>
-          <w:szCs w:val="32"/>
-        </w:rPr>
-        <w:t>phi</w:t>
-      </w:r>
-      <w:proofErr w:type="spellEnd"/>
-      <w:r>
-        <w:rPr>
-          <w:sz w:val="32"/>
-          <w:szCs w:val="32"/>
-        </w:rPr>
-        <w:t xml:space="preserve"> e </w:t>
-      </w:r>
-      <w:proofErr w:type="spellStart"/>
-      <w:r>
-        <w:rPr>
-          <w:sz w:val="32"/>
-          <w:szCs w:val="32"/>
-        </w:rPr>
-        <w:t>theta</w:t>
-      </w:r>
-      <w:proofErr w:type="spellEnd"/>
-      <w:r>
-        <w:rPr>
-          <w:sz w:val="32"/>
-          <w:szCs w:val="32"/>
-        </w:rPr>
-        <w:t xml:space="preserve"> (0.25, 0,25),(0,25, 0,5), </w:t>
-      </w:r>
-      <w:r>
-        <w:rPr>
-          <w:sz w:val="32"/>
-          <w:szCs w:val="32"/>
-        </w:rPr>
-        <w:t>(0,25, 0,75)</w:t>
-      </w:r>
-      <w:r>
-        <w:rPr>
-          <w:sz w:val="32"/>
-          <w:szCs w:val="32"/>
-        </w:rPr>
-        <w:t>,</w:t>
-      </w:r>
-      <w:r>
-        <w:rPr>
-          <w:sz w:val="32"/>
-          <w:szCs w:val="32"/>
-        </w:rPr>
-        <w:t xml:space="preserve"> </w:t>
-      </w:r>
-      <w:r>
-        <w:rPr>
-          <w:sz w:val="32"/>
-          <w:szCs w:val="32"/>
-        </w:rPr>
-        <w:t>(0,</w:t>
-      </w:r>
-      <w:r>
-        <w:rPr>
-          <w:sz w:val="32"/>
-          <w:szCs w:val="32"/>
-        </w:rPr>
-        <w:t>5, 0,75)</w:t>
-      </w:r>
-      <w:r>
-        <w:rPr>
-          <w:sz w:val="32"/>
-          <w:szCs w:val="32"/>
-        </w:rPr>
-        <w:t xml:space="preserve"> e (0,75</w:t>
-      </w:r>
-      <w:r>
-        <w:rPr>
-          <w:sz w:val="32"/>
-          <w:szCs w:val="32"/>
-        </w:rPr>
-        <w:t>, 0,75)</w:t>
-      </w:r>
-      <w:r>
-        <w:rPr>
-          <w:sz w:val="32"/>
-          <w:szCs w:val="32"/>
-        </w:rPr>
-        <w:t xml:space="preserve">. Em </w:t>
-      </w:r>
-      <w:r>
-        <w:rPr>
-          <w:sz w:val="32"/>
-          <w:szCs w:val="32"/>
-        </w:rPr>
-        <w:lastRenderedPageBreak/>
-        <w:t xml:space="preserve">especial para o modelo </w:t>
-      </w:r>
-      <w:proofErr w:type="gramStart"/>
-      <w:r>
-        <w:rPr>
-          <w:sz w:val="32"/>
-          <w:szCs w:val="32"/>
-        </w:rPr>
-        <w:t>ARMA(</w:t>
-      </w:r>
-      <w:proofErr w:type="gramEnd"/>
-      <w:r>
-        <w:rPr>
-          <w:sz w:val="32"/>
-          <w:szCs w:val="32"/>
-        </w:rPr>
-        <w:t xml:space="preserve">1,1) com pares de parâmetros </w:t>
-      </w:r>
-      <w:r>
-        <w:rPr>
-          <w:sz w:val="32"/>
-          <w:szCs w:val="32"/>
-        </w:rPr>
-        <w:t>(0,25, 0,75)</w:t>
-      </w:r>
-      <w:r>
-        <w:rPr>
-          <w:sz w:val="32"/>
-          <w:szCs w:val="32"/>
-        </w:rPr>
-        <w:t>, observou-se uma acurácia de apenas 0,044.</w:t>
-      </w:r>
-    </w:p>
-    <w:p>
-      <w:pPr>
-        <w:rPr>
-          <w:sz w:val="32"/>
-          <w:szCs w:val="32"/>
-        </w:rPr>
-      </w:pPr>
-      <w:r>
-        <w:rPr>
-          <w:sz w:val="32"/>
-          <w:szCs w:val="32"/>
-        </w:rPr>
-        <w:t xml:space="preserve">Já para séries de tamanho 500, destacam-se por ter proporções com desvios grandes em relação à média global de acertos, para este tamanho de séries, os modelos </w:t>
-      </w:r>
-      <w:proofErr w:type="gramStart"/>
-      <w:r>
-        <w:rPr>
-          <w:sz w:val="32"/>
-          <w:szCs w:val="32"/>
-        </w:rPr>
-        <w:t>ARMA(</w:t>
-      </w:r>
-      <w:proofErr w:type="gramEnd"/>
-      <w:r>
-        <w:rPr>
-          <w:sz w:val="32"/>
-          <w:szCs w:val="32"/>
-        </w:rPr>
-        <w:t xml:space="preserve">1,1) com pares de parâmetros </w:t>
-      </w:r>
-      <w:proofErr w:type="spellStart"/>
-      <w:r>
-        <w:rPr>
-          <w:sz w:val="32"/>
-          <w:szCs w:val="32"/>
-        </w:rPr>
-        <w:t>phi</w:t>
-      </w:r>
-      <w:proofErr w:type="spellEnd"/>
-      <w:r>
-        <w:rPr>
-          <w:sz w:val="32"/>
-          <w:szCs w:val="32"/>
-        </w:rPr>
-        <w:t xml:space="preserve"> e </w:t>
-      </w:r>
-      <w:proofErr w:type="spellStart"/>
-      <w:r>
-        <w:rPr>
-          <w:sz w:val="32"/>
-          <w:szCs w:val="32"/>
-        </w:rPr>
-        <w:t>theta</w:t>
-      </w:r>
-      <w:proofErr w:type="spellEnd"/>
-      <w:r>
-        <w:rPr>
-          <w:sz w:val="32"/>
-          <w:szCs w:val="32"/>
-        </w:rPr>
-        <w:t xml:space="preserve"> iguais a (0.25, 0,25) e (0,25, 0,75).</w:t>
-      </w:r>
-    </w:p>
-    <w:p>
-      <w:pPr>
-        <w:rPr>
-          <w:sz w:val="32"/>
-          <w:szCs w:val="32"/>
-        </w:rPr>
-      </w:pPr>
-      <w:r>
-        <w:rPr>
-          <w:sz w:val="32"/>
-          <w:szCs w:val="32"/>
-        </w:rPr>
-        <w:t>Para séries de</w:t>
-      </w:r>
-      <w:r>
-        <w:rPr>
-          <w:sz w:val="32"/>
-          <w:szCs w:val="32"/>
-        </w:rPr>
-        <w:t xml:space="preserve"> tamanho 1000 nenhum modelo parece ter se destacado dos demais por apresentar menor acurácia na identificação das ordens do modelo por meio da função “</w:t>
-      </w:r>
-      <w:proofErr w:type="spellStart"/>
-      <w:proofErr w:type="gramStart"/>
-      <w:r>
-        <w:rPr>
-          <w:sz w:val="32"/>
-          <w:szCs w:val="32"/>
-        </w:rPr>
-        <w:t>auto.arima</w:t>
-      </w:r>
-      <w:proofErr w:type="spellEnd"/>
-      <w:proofErr w:type="gramEnd"/>
-      <w:r>
-        <w:rPr>
-          <w:sz w:val="32"/>
-          <w:szCs w:val="32"/>
-        </w:rPr>
-        <w:t>”.</w:t>
+      <w:r>
+        <w:rPr>
+          <w:sz w:val="32"/>
+          <w:szCs w:val="32"/>
+        </w:rPr>
+        <w:t xml:space="preserve">Considerando </w:t>
+      </w:r>
+      <w:r>
+        <w:rPr>
+          <w:sz w:val="32"/>
+          <w:szCs w:val="32"/>
+        </w:rPr>
+        <w:t xml:space="preserve">todas as simulações feitas, a </w:t>
+      </w:r>
+      <w:r>
+        <w:rPr>
+          <w:sz w:val="32"/>
+          <w:szCs w:val="32"/>
+        </w:rPr>
+        <w:t xml:space="preserve">proporção de acerto </w:t>
+      </w:r>
+      <w:r>
+        <w:rPr>
+          <w:sz w:val="32"/>
+          <w:szCs w:val="32"/>
+        </w:rPr>
+        <w:t xml:space="preserve">foi </w:t>
+      </w:r>
+      <w:r>
+        <w:rPr>
+          <w:sz w:val="32"/>
+          <w:szCs w:val="32"/>
+        </w:rPr>
+        <w:t>de aproximadamente 0,57</w:t>
+      </w:r>
+      <w:r>
+        <w:rPr>
+          <w:sz w:val="32"/>
+          <w:szCs w:val="32"/>
+        </w:rPr>
+        <w:t>.</w:t>
       </w:r>
     </w:p>
     <w:p>
@@ -4869,12 +5298,416 @@
           <w:szCs w:val="32"/>
         </w:rPr>
       </w:pPr>
-      <w:r>
-        <w:rPr>
-          <w:sz w:val="32"/>
-          <w:szCs w:val="32"/>
-        </w:rPr>
-        <w:t>CONCLUSÃO:</w:t>
+    </w:p>
+    <w:p>
+      <w:pPr>
+        <w:rPr>
+          <w:sz w:val="32"/>
+          <w:szCs w:val="32"/>
+        </w:rPr>
+      </w:pPr>
+      <w:r>
+        <w:rPr>
+          <w:sz w:val="32"/>
+          <w:szCs w:val="32"/>
+        </w:rPr>
+        <w:t>Discussões:</w:t>
+      </w:r>
+    </w:p>
+    <w:p>
+      <w:pPr>
+        <w:rPr>
+          <w:sz w:val="32"/>
+          <w:szCs w:val="32"/>
+        </w:rPr>
+      </w:pPr>
+      <w:r>
+        <w:rPr>
+          <w:sz w:val="32"/>
+          <w:szCs w:val="32"/>
+        </w:rPr>
+        <w:t>Observando os resultados obtidos, nota-se maior variabilidade nos valores das proporções de acerto para séries simuladas</w:t>
+      </w:r>
+      <w:r>
+        <w:rPr>
+          <w:sz w:val="32"/>
+          <w:szCs w:val="32"/>
+        </w:rPr>
+        <w:t xml:space="preserve"> dos modelos propostos</w:t>
+      </w:r>
+      <w:r>
+        <w:rPr>
+          <w:sz w:val="32"/>
+          <w:szCs w:val="32"/>
+        </w:rPr>
+        <w:t xml:space="preserve"> com tamanho 100</w:t>
+      </w:r>
+      <w:r>
+        <w:rPr>
+          <w:sz w:val="32"/>
+          <w:szCs w:val="32"/>
+        </w:rPr>
+        <w:t xml:space="preserve"> do que quando comparadas às de tamanho 500, assim como maior variabilidade </w:t>
+      </w:r>
+      <w:r>
+        <w:rPr>
+          <w:sz w:val="32"/>
+          <w:szCs w:val="32"/>
+        </w:rPr>
+        <w:t xml:space="preserve">destas </w:t>
+      </w:r>
+      <w:r>
+        <w:rPr>
+          <w:sz w:val="32"/>
+          <w:szCs w:val="32"/>
+        </w:rPr>
+        <w:t xml:space="preserve">de </w:t>
+      </w:r>
+      <w:r>
+        <w:rPr>
+          <w:sz w:val="32"/>
+          <w:szCs w:val="32"/>
+        </w:rPr>
+        <w:t xml:space="preserve">tamanho 500 em relação às de tamanho 1000. Comparando-se as médias gerais de proporções de acertos com os tamanhos das séries simuladas, nota-se que existe um crescimento nestas proporções quando se </w:t>
+      </w:r>
+      <w:r>
+        <w:rPr>
+          <w:sz w:val="32"/>
+          <w:szCs w:val="32"/>
+        </w:rPr>
+        <w:t>têm um</w:t>
+      </w:r>
+      <w:r>
+        <w:rPr>
+          <w:sz w:val="32"/>
+          <w:szCs w:val="32"/>
+        </w:rPr>
+        <w:t xml:space="preserve"> </w:t>
+      </w:r>
+      <w:r>
+        <w:rPr>
+          <w:sz w:val="32"/>
+          <w:szCs w:val="32"/>
+        </w:rPr>
+        <w:t>número</w:t>
+      </w:r>
+      <w:r>
+        <w:rPr>
+          <w:sz w:val="32"/>
+          <w:szCs w:val="32"/>
+        </w:rPr>
+        <w:t xml:space="preserve"> maior</w:t>
+      </w:r>
+      <w:r>
+        <w:rPr>
+          <w:sz w:val="32"/>
+          <w:szCs w:val="32"/>
+        </w:rPr>
+        <w:t xml:space="preserve"> </w:t>
+      </w:r>
+      <w:r>
+        <w:rPr>
+          <w:sz w:val="32"/>
+          <w:szCs w:val="32"/>
+        </w:rPr>
+        <w:t>de observações da série a ser analisada, ou seja, existe i</w:t>
+      </w:r>
+      <w:r>
+        <w:rPr>
+          <w:sz w:val="32"/>
+          <w:szCs w:val="32"/>
+        </w:rPr>
+        <w:t>ndício</w:t>
+      </w:r>
+      <w:r>
+        <w:rPr>
+          <w:sz w:val="32"/>
+          <w:szCs w:val="32"/>
+        </w:rPr>
+        <w:t>s de que o algoritmo tem</w:t>
+      </w:r>
+      <w:r>
+        <w:rPr>
+          <w:sz w:val="32"/>
+          <w:szCs w:val="32"/>
+        </w:rPr>
+        <w:t xml:space="preserve"> </w:t>
+      </w:r>
+      <w:r>
+        <w:rPr>
+          <w:sz w:val="32"/>
+          <w:szCs w:val="32"/>
+        </w:rPr>
+        <w:t>performance melhor conforme tem mais observações para utilizar.</w:t>
+      </w:r>
+    </w:p>
+    <w:p>
+      <w:pPr>
+        <w:rPr>
+          <w:sz w:val="32"/>
+          <w:szCs w:val="32"/>
+        </w:rPr>
+      </w:pPr>
+      <w:r>
+        <w:rPr>
+          <w:sz w:val="32"/>
+          <w:szCs w:val="32"/>
+        </w:rPr>
+        <w:lastRenderedPageBreak/>
+        <w:t xml:space="preserve">Por meio da tabela 1, nota-se proporções de acertos bem abaixo da média de proporções para séries de tamanho 100 </w:t>
+      </w:r>
+      <w:r>
+        <w:rPr>
+          <w:sz w:val="32"/>
+          <w:szCs w:val="32"/>
+        </w:rPr>
+        <w:t>nos</w:t>
+      </w:r>
+      <w:r>
+        <w:rPr>
+          <w:sz w:val="32"/>
+          <w:szCs w:val="32"/>
+        </w:rPr>
+        <w:t xml:space="preserve"> modelos </w:t>
+      </w:r>
+      <w:proofErr w:type="gramStart"/>
+      <w:r>
+        <w:rPr>
+          <w:sz w:val="32"/>
+          <w:szCs w:val="32"/>
+        </w:rPr>
+        <w:t>AR</w:t>
+      </w:r>
+      <w:r>
+        <w:rPr>
+          <w:sz w:val="32"/>
+          <w:szCs w:val="32"/>
+        </w:rPr>
+        <w:t>MA(</w:t>
+      </w:r>
+      <w:proofErr w:type="gramEnd"/>
+      <w:r>
+        <w:rPr>
+          <w:sz w:val="32"/>
+          <w:szCs w:val="32"/>
+        </w:rPr>
+        <w:t>0,</w:t>
+      </w:r>
+      <w:r>
+        <w:rPr>
+          <w:sz w:val="32"/>
+          <w:szCs w:val="32"/>
+        </w:rPr>
+        <w:t xml:space="preserve">1) com valor de </w:t>
+      </w:r>
+      <w:proofErr w:type="spellStart"/>
+      <w:r>
+        <w:rPr>
+          <w:sz w:val="32"/>
+          <w:szCs w:val="32"/>
+        </w:rPr>
+        <w:t>theta</w:t>
+      </w:r>
+      <w:proofErr w:type="spellEnd"/>
+      <w:r>
+        <w:rPr>
+          <w:sz w:val="32"/>
+          <w:szCs w:val="32"/>
+        </w:rPr>
+        <w:t xml:space="preserve"> igual a 0,75 e modelos ARMA(1,1) com pares de parâmetros </w:t>
+      </w:r>
+      <w:proofErr w:type="spellStart"/>
+      <w:r>
+        <w:rPr>
+          <w:sz w:val="32"/>
+          <w:szCs w:val="32"/>
+        </w:rPr>
+        <w:t>phi</w:t>
+      </w:r>
+      <w:proofErr w:type="spellEnd"/>
+      <w:r>
+        <w:rPr>
+          <w:sz w:val="32"/>
+          <w:szCs w:val="32"/>
+        </w:rPr>
+        <w:t xml:space="preserve"> e </w:t>
+      </w:r>
+      <w:proofErr w:type="spellStart"/>
+      <w:r>
+        <w:rPr>
+          <w:sz w:val="32"/>
+          <w:szCs w:val="32"/>
+        </w:rPr>
+        <w:t>theta</w:t>
+      </w:r>
+      <w:proofErr w:type="spellEnd"/>
+      <w:r>
+        <w:rPr>
+          <w:sz w:val="32"/>
+          <w:szCs w:val="32"/>
+        </w:rPr>
+        <w:t xml:space="preserve"> (0.25, 0,25),(0,25, 0,5), (0,25, 0,75),</w:t>
+      </w:r>
+      <w:r>
+        <w:rPr>
+          <w:sz w:val="32"/>
+          <w:szCs w:val="32"/>
+        </w:rPr>
+        <w:t xml:space="preserve"> </w:t>
+      </w:r>
+      <w:r>
+        <w:rPr>
+          <w:sz w:val="32"/>
+          <w:szCs w:val="32"/>
+        </w:rPr>
+        <w:t xml:space="preserve">(0,5, 0,75) e (0,75, 0,75). Em especial para o modelo </w:t>
+      </w:r>
+      <w:proofErr w:type="gramStart"/>
+      <w:r>
+        <w:rPr>
+          <w:sz w:val="32"/>
+          <w:szCs w:val="32"/>
+        </w:rPr>
+        <w:t>ARMA(</w:t>
+      </w:r>
+      <w:proofErr w:type="gramEnd"/>
+      <w:r>
+        <w:rPr>
+          <w:sz w:val="32"/>
+          <w:szCs w:val="32"/>
+        </w:rPr>
+        <w:t>1,1) com pares de parâmetros (0,25, 0,75), observou-se uma acurácia de apenas 0,044.</w:t>
+      </w:r>
+    </w:p>
+    <w:p>
+      <w:pPr>
+        <w:rPr>
+          <w:sz w:val="32"/>
+          <w:szCs w:val="32"/>
+        </w:rPr>
+      </w:pPr>
+      <w:r>
+        <w:rPr>
+          <w:sz w:val="32"/>
+          <w:szCs w:val="32"/>
+        </w:rPr>
+        <w:t>Já para séries de tamanho 500, destacam-se por ter proporções com desvios grandes em re</w:t>
+      </w:r>
+      <w:r>
+        <w:rPr>
+          <w:sz w:val="32"/>
+          <w:szCs w:val="32"/>
+        </w:rPr>
+        <w:t>lação à média de acertos</w:t>
+      </w:r>
+      <w:r>
+        <w:rPr>
+          <w:sz w:val="32"/>
+          <w:szCs w:val="32"/>
+        </w:rPr>
+        <w:t xml:space="preserve"> para este tamanho de séries, os modelos </w:t>
+      </w:r>
+      <w:proofErr w:type="gramStart"/>
+      <w:r>
+        <w:rPr>
+          <w:sz w:val="32"/>
+          <w:szCs w:val="32"/>
+        </w:rPr>
+        <w:t>ARMA(</w:t>
+      </w:r>
+      <w:proofErr w:type="gramEnd"/>
+      <w:r>
+        <w:rPr>
+          <w:sz w:val="32"/>
+          <w:szCs w:val="32"/>
+        </w:rPr>
+        <w:t xml:space="preserve">1,1) com pares de parâmetros </w:t>
+      </w:r>
+      <w:proofErr w:type="spellStart"/>
+      <w:r>
+        <w:rPr>
+          <w:sz w:val="32"/>
+          <w:szCs w:val="32"/>
+        </w:rPr>
+        <w:t>phi</w:t>
+      </w:r>
+      <w:proofErr w:type="spellEnd"/>
+      <w:r>
+        <w:rPr>
+          <w:sz w:val="32"/>
+          <w:szCs w:val="32"/>
+        </w:rPr>
+        <w:t xml:space="preserve"> e </w:t>
+      </w:r>
+      <w:proofErr w:type="spellStart"/>
+      <w:r>
+        <w:rPr>
+          <w:sz w:val="32"/>
+          <w:szCs w:val="32"/>
+        </w:rPr>
+        <w:t>theta</w:t>
+      </w:r>
+      <w:proofErr w:type="spellEnd"/>
+      <w:r>
+        <w:rPr>
+          <w:sz w:val="32"/>
+          <w:szCs w:val="32"/>
+        </w:rPr>
+        <w:t xml:space="preserve"> iguais a (0.25, 0,25) e (0,25, 0,75).</w:t>
+      </w:r>
+    </w:p>
+    <w:p>
+      <w:pPr>
+        <w:rPr>
+          <w:sz w:val="32"/>
+          <w:szCs w:val="32"/>
+        </w:rPr>
+      </w:pPr>
+      <w:r>
+        <w:rPr>
+          <w:sz w:val="32"/>
+          <w:szCs w:val="32"/>
+        </w:rPr>
+        <w:t>Para séries de</w:t>
+      </w:r>
+      <w:r>
+        <w:rPr>
+          <w:sz w:val="32"/>
+          <w:szCs w:val="32"/>
+        </w:rPr>
+        <w:t xml:space="preserve"> tamanho 1000 nenhum modelo parece ter se destacado dos demais por apresentar </w:t>
+      </w:r>
+      <w:r>
+        <w:rPr>
+          <w:sz w:val="32"/>
+          <w:szCs w:val="32"/>
+        </w:rPr>
+        <w:t>grande diferença na</w:t>
+      </w:r>
+      <w:r>
+        <w:rPr>
+          <w:sz w:val="32"/>
+          <w:szCs w:val="32"/>
+        </w:rPr>
+        <w:t xml:space="preserve"> acurácia na identificação das ordens do modelo por meio da função “</w:t>
+      </w:r>
+      <w:proofErr w:type="spellStart"/>
+      <w:proofErr w:type="gramStart"/>
+      <w:r>
+        <w:rPr>
+          <w:sz w:val="32"/>
+          <w:szCs w:val="32"/>
+        </w:rPr>
+        <w:t>auto.arima</w:t>
+      </w:r>
+      <w:proofErr w:type="spellEnd"/>
+      <w:proofErr w:type="gramEnd"/>
+      <w:r>
+        <w:rPr>
+          <w:sz w:val="32"/>
+          <w:szCs w:val="32"/>
+        </w:rPr>
+        <w:t>”.</w:t>
       </w:r>
     </w:p>
     <w:p>
@@ -4897,32 +5730,7 @@
           <w:sz w:val="32"/>
           <w:szCs w:val="32"/>
         </w:rPr>
-        <w:t xml:space="preserve">Com exceção dos modelos com parâmetro de médias móveis igual a 0,75 para séries de tamanho 100, onde a função </w:t>
-      </w:r>
-      <w:proofErr w:type="spellStart"/>
-      <w:proofErr w:type="gramStart"/>
-      <w:r>
-        <w:rPr>
-          <w:sz w:val="32"/>
-          <w:szCs w:val="32"/>
-        </w:rPr>
-        <w:t>auto.arima</w:t>
-      </w:r>
-      <w:proofErr w:type="spellEnd"/>
-      <w:proofErr w:type="gramEnd"/>
-      <w:r>
-        <w:rPr>
-          <w:sz w:val="32"/>
-          <w:szCs w:val="32"/>
-        </w:rPr>
-        <w:t xml:space="preserve"> apresentou baixa acurácia na identificação das ordens do modelo ARMA em relação às séries simuladas, não se </w:t>
-      </w:r>
-      <w:r>
-        <w:rPr>
-          <w:sz w:val="32"/>
-          <w:szCs w:val="32"/>
-        </w:rPr>
-        <w:t>identificou claro destaque da baixa acurácia em algum modelo e/ou situação específica.</w:t>
+        <w:t>CONCLUSÃO:</w:t>
       </w:r>
     </w:p>
     <w:p>
@@ -4932,12 +5740,50 @@
           <w:szCs w:val="32"/>
         </w:rPr>
       </w:pPr>
-      <w:r>
-        <w:rPr>
-          <w:sz w:val="32"/>
-          <w:szCs w:val="32"/>
-        </w:rPr>
-        <w:t>Contudo, de um modo geral a identificação das ordens dos modelos apresentados aqui por meio da função “</w:t>
+    </w:p>
+    <w:p>
+      <w:pPr>
+        <w:rPr>
+          <w:sz w:val="32"/>
+          <w:szCs w:val="32"/>
+        </w:rPr>
+      </w:pPr>
+      <w:r>
+        <w:rPr>
+          <w:sz w:val="32"/>
+          <w:szCs w:val="32"/>
+        </w:rPr>
+        <w:t>Com exceção dos modelos com parâmetro de médias móveis igual a 0,75</w:t>
+      </w:r>
+      <w:r>
+        <w:rPr>
+          <w:sz w:val="32"/>
+          <w:szCs w:val="32"/>
+        </w:rPr>
+        <w:t xml:space="preserve"> (</w:t>
+      </w:r>
+      <w:proofErr w:type="spellStart"/>
+      <w:r>
+        <w:rPr>
+          <w:sz w:val="32"/>
+          <w:szCs w:val="32"/>
+        </w:rPr>
+        <w:t>theta</w:t>
+      </w:r>
+      <w:proofErr w:type="spellEnd"/>
+      <w:r>
+        <w:rPr>
+          <w:sz w:val="32"/>
+          <w:szCs w:val="32"/>
+        </w:rPr>
+        <w:t>=0.75)</w:t>
+      </w:r>
+      <w:r>
+        <w:rPr>
+          <w:sz w:val="32"/>
+          <w:szCs w:val="32"/>
+        </w:rPr>
+        <w:t xml:space="preserve"> para séries de tamanho 100, onde a função </w:t>
       </w:r>
       <w:proofErr w:type="spellStart"/>
       <w:proofErr w:type="gramStart"/>
@@ -4955,38 +5801,29 @@
           <w:sz w:val="32"/>
           <w:szCs w:val="32"/>
         </w:rPr>
-        <w:t>” não parece apresentar uma performance razoável, uma vez que</w:t>
-      </w:r>
-      <w:r>
-        <w:rPr>
-          <w:sz w:val="32"/>
-          <w:szCs w:val="32"/>
-        </w:rPr>
-        <w:t xml:space="preserve"> mesmo para séries simuladas com 1000 observações, que é quantidade que em algumas situações difícil de se obter em séries reais, a função </w:t>
-      </w:r>
-      <w:proofErr w:type="spellStart"/>
-      <w:r>
-        <w:rPr>
-          <w:sz w:val="32"/>
-          <w:szCs w:val="32"/>
-        </w:rPr>
-        <w:t>auto.arima</w:t>
-      </w:r>
-      <w:proofErr w:type="spellEnd"/>
-      <w:r>
-        <w:rPr>
-          <w:sz w:val="32"/>
-          <w:szCs w:val="32"/>
-        </w:rPr>
-        <w:t xml:space="preserve"> obteve, em termos gerais, proporções de acerto por volta de 60 %. É difícil mensurar a acurácia de uma análise das ordens de um modelo ARMA por um humano, uma vez que é dependente da habilidade deste, porém considerando que a análise fosse feita por um indivíduo treinado para tal fim, acredito que a acurácia na identificação da ordem </w:t>
-      </w:r>
-      <w:r>
-        <w:rPr>
-          <w:sz w:val="32"/>
-          <w:szCs w:val="32"/>
-        </w:rPr>
-        <w:lastRenderedPageBreak/>
-        <w:t xml:space="preserve">dos parâmetros seria, apesar de mais demorada, muito mais acurada do que a função </w:t>
+        <w:t xml:space="preserve"> apresentou baixa acurácia na identificação das ordens do modelo, não se </w:t>
+      </w:r>
+      <w:r>
+        <w:rPr>
+          <w:sz w:val="32"/>
+          <w:szCs w:val="32"/>
+        </w:rPr>
+        <w:t>identificou claro destaque da baixa acurácia em algum modelo e/ou situação específica.</w:t>
+      </w:r>
+    </w:p>
+    <w:p>
+      <w:pPr>
+        <w:rPr>
+          <w:sz w:val="32"/>
+          <w:szCs w:val="32"/>
+        </w:rPr>
+      </w:pPr>
+      <w:r>
+        <w:rPr>
+          <w:sz w:val="32"/>
+          <w:szCs w:val="32"/>
+        </w:rPr>
+        <w:t>Contudo, de um modo geral a identificação das ordens dos modelos apresentados aqui por meio da função “</w:t>
       </w:r>
       <w:proofErr w:type="spellStart"/>
       <w:proofErr w:type="gramStart"/>
@@ -5004,6 +5841,119 @@
           <w:sz w:val="32"/>
           <w:szCs w:val="32"/>
         </w:rPr>
+        <w:t>” não parece apresentar uma performance razoável, uma vez que</w:t>
+      </w:r>
+      <w:r>
+        <w:rPr>
+          <w:sz w:val="32"/>
+          <w:szCs w:val="32"/>
+        </w:rPr>
+        <w:t xml:space="preserve"> mesmo para séries simuladas com 1000 observações, que é quantidade que em algumas situações</w:t>
+      </w:r>
+      <w:r>
+        <w:rPr>
+          <w:sz w:val="32"/>
+          <w:szCs w:val="32"/>
+        </w:rPr>
+        <w:t xml:space="preserve"> é</w:t>
+      </w:r>
+      <w:r>
+        <w:rPr>
+          <w:sz w:val="32"/>
+          <w:szCs w:val="32"/>
+        </w:rPr>
+        <w:t xml:space="preserve"> difícil de se obter em séries reais, a função </w:t>
+      </w:r>
+      <w:proofErr w:type="spellStart"/>
+      <w:r>
+        <w:rPr>
+          <w:sz w:val="32"/>
+          <w:szCs w:val="32"/>
+        </w:rPr>
+        <w:t>auto.arima</w:t>
+      </w:r>
+      <w:proofErr w:type="spellEnd"/>
+      <w:r>
+        <w:rPr>
+          <w:sz w:val="32"/>
+          <w:szCs w:val="32"/>
+        </w:rPr>
+        <w:t xml:space="preserve"> obteve, em termos gerais, proporções de acerto por volta de 60 %. </w:t>
+      </w:r>
+    </w:p>
+    <w:p>
+      <w:pPr>
+        <w:rPr>
+          <w:sz w:val="32"/>
+          <w:szCs w:val="32"/>
+        </w:rPr>
+      </w:pPr>
+      <w:r>
+        <w:rPr>
+          <w:sz w:val="32"/>
+          <w:szCs w:val="32"/>
+        </w:rPr>
+        <w:lastRenderedPageBreak/>
+        <w:t xml:space="preserve">É difícil mensurar a acurácia de uma análise das ordens de um modelo ARMA por um humano, </w:t>
+      </w:r>
+      <w:r>
+        <w:rPr>
+          <w:sz w:val="32"/>
+          <w:szCs w:val="32"/>
+        </w:rPr>
+        <w:t>já</w:t>
+      </w:r>
+      <w:r>
+        <w:rPr>
+          <w:sz w:val="32"/>
+          <w:szCs w:val="32"/>
+        </w:rPr>
+        <w:t xml:space="preserve"> que é</w:t>
+      </w:r>
+      <w:r>
+        <w:rPr>
+          <w:sz w:val="32"/>
+          <w:szCs w:val="32"/>
+        </w:rPr>
+        <w:t xml:space="preserve"> dependente da habilidade deste,</w:t>
+      </w:r>
+      <w:r>
+        <w:rPr>
+          <w:sz w:val="32"/>
+          <w:szCs w:val="32"/>
+        </w:rPr>
+        <w:t xml:space="preserve"> porém considerando que a análise fosse feita por um indivíduo treinado para tal fim, acredito que a acurácia na identificação da ordem dos parâmetros seria</w:t>
+      </w:r>
+      <w:r>
+        <w:rPr>
+          <w:sz w:val="32"/>
+          <w:szCs w:val="32"/>
+        </w:rPr>
+        <w:t xml:space="preserve">, apesar de mais demorada, traria um resultado muito mais </w:t>
+      </w:r>
+      <w:r>
+        <w:rPr>
+          <w:sz w:val="32"/>
+          <w:szCs w:val="32"/>
+        </w:rPr>
+        <w:t xml:space="preserve">acurada do que a função </w:t>
+      </w:r>
+      <w:proofErr w:type="spellStart"/>
+      <w:proofErr w:type="gramStart"/>
+      <w:r>
+        <w:rPr>
+          <w:sz w:val="32"/>
+          <w:szCs w:val="32"/>
+        </w:rPr>
+        <w:t>auto.arima</w:t>
+      </w:r>
+      <w:proofErr w:type="spellEnd"/>
+      <w:proofErr w:type="gramEnd"/>
+      <w:r>
+        <w:rPr>
+          <w:sz w:val="32"/>
+          <w:szCs w:val="32"/>
+        </w:rPr>
         <w:t>.</w:t>
       </w:r>
       <w:r>
@@ -5025,7 +5975,21 @@
           <w:sz w:val="32"/>
           <w:szCs w:val="32"/>
         </w:rPr>
-        <w:t>das análises criteriosas de um humano para a identificação do modelo adequado às observações de uma série temporal.</w:t>
+        <w:t xml:space="preserve">das análises criteriosas de um humano para a identificação do modelo adequado </w:t>
+      </w:r>
+      <w:r>
+        <w:rPr>
+          <w:sz w:val="32"/>
+          <w:szCs w:val="32"/>
+        </w:rPr>
+        <w:t>para descrever o comportamento das</w:t>
+      </w:r>
+      <w:r>
+        <w:rPr>
+          <w:sz w:val="32"/>
+          <w:szCs w:val="32"/>
+        </w:rPr>
+        <w:t xml:space="preserve"> observações de uma série temporal.</w:t>
       </w:r>
       <w:bookmarkStart w:id="0" w:name="_GoBack"/>
       <w:bookmarkEnd w:id="0"/>
@@ -5046,6 +6010,103 @@
     </w:sectPr>
   </w:body>
 </w:document>
+</file>
+
+<file path=word/numbering.xml><?xml version="1.0" encoding="utf-8"?>
+<w:numbering xmlns:wpc="http://schemas.microsoft.com/office/word/2010/wordprocessingCanvas" xmlns:cx="http://schemas.microsoft.com/office/drawing/2014/chartex" xmlns:cx1="http://schemas.microsoft.com/office/drawing/2015/9/8/chartex" xmlns:mc="http://schemas.openxmlformats.org/markup-compatibility/2006" xmlns:o="urn:schemas-microsoft-com:office:office" xmlns:r="http://schemas.openxmlformats.org/officeDocument/2006/relationships" xmlns:m="http://schemas.openxmlformats.org/officeDocument/2006/math" xmlns:v="urn:schemas-microsoft-com:vml" xmlns:wp14="http://schemas.microsoft.com/office/word/2010/wordprocessingDrawing" xmlns:wp="http://schemas.openxmlformats.org/drawingml/2006/wordprocessingDrawing" xmlns:w10="urn:schemas-microsoft-com:office:word" xmlns:w="http://schemas.openxmlformats.org/wordprocessingml/2006/main" xmlns:w14="http://schemas.microsoft.com/office/word/2010/wordml" xmlns:w15="http://schemas.microsoft.com/office/word/2012/wordml" xmlns:w16se="http://schemas.microsoft.com/office/word/2015/wordml/symex" xmlns:wpg="http://schemas.microsoft.com/office/word/2010/wordprocessingGroup" xmlns:wpi="http://schemas.microsoft.com/office/word/2010/wordprocessingInk" xmlns:wne="http://schemas.microsoft.com/office/word/2006/wordml" xmlns:wps="http://schemas.microsoft.com/office/word/2010/wordprocessingShape" mc:Ignorable="w14 w15 w16se wp14">
+  <w:abstractNum w:abstractNumId="0" w15:restartNumberingAfterBreak="0">
+    <w:nsid w:val="317D34B4"/>
+    <w:multiLevelType w:val="hybridMultilevel"/>
+    <w:tmpl w:val="E3863AC6"/>
+    <w:lvl w:ilvl="0" w:tplc="1A7C7AF8">
+      <w:start w:val="1"/>
+      <w:numFmt w:val="decimal"/>
+      <w:lvlText w:val="(%1)"/>
+      <w:lvlJc w:val="left"/>
+      <w:pPr>
+        <w:ind w:left="720" w:hanging="360"/>
+      </w:pPr>
+      <w:rPr>
+        <w:rFonts w:hint="default"/>
+      </w:rPr>
+    </w:lvl>
+    <w:lvl w:ilvl="1" w:tplc="04160019" w:tentative="1">
+      <w:start w:val="1"/>
+      <w:numFmt w:val="lowerLetter"/>
+      <w:lvlText w:val="%2."/>
+      <w:lvlJc w:val="left"/>
+      <w:pPr>
+        <w:ind w:left="1440" w:hanging="360"/>
+      </w:pPr>
+    </w:lvl>
+    <w:lvl w:ilvl="2" w:tplc="0416001B" w:tentative="1">
+      <w:start w:val="1"/>
+      <w:numFmt w:val="lowerRoman"/>
+      <w:lvlText w:val="%3."/>
+      <w:lvlJc w:val="right"/>
+      <w:pPr>
+        <w:ind w:left="2160" w:hanging="180"/>
+      </w:pPr>
+    </w:lvl>
+    <w:lvl w:ilvl="3" w:tplc="0416000F" w:tentative="1">
+      <w:start w:val="1"/>
+      <w:numFmt w:val="decimal"/>
+      <w:lvlText w:val="%4."/>
+      <w:lvlJc w:val="left"/>
+      <w:pPr>
+        <w:ind w:left="2880" w:hanging="360"/>
+      </w:pPr>
+    </w:lvl>
+    <w:lvl w:ilvl="4" w:tplc="04160019" w:tentative="1">
+      <w:start w:val="1"/>
+      <w:numFmt w:val="lowerLetter"/>
+      <w:lvlText w:val="%5."/>
+      <w:lvlJc w:val="left"/>
+      <w:pPr>
+        <w:ind w:left="3600" w:hanging="360"/>
+      </w:pPr>
+    </w:lvl>
+    <w:lvl w:ilvl="5" w:tplc="0416001B" w:tentative="1">
+      <w:start w:val="1"/>
+      <w:numFmt w:val="lowerRoman"/>
+      <w:lvlText w:val="%6."/>
+      <w:lvlJc w:val="right"/>
+      <w:pPr>
+        <w:ind w:left="4320" w:hanging="180"/>
+      </w:pPr>
+    </w:lvl>
+    <w:lvl w:ilvl="6" w:tplc="0416000F" w:tentative="1">
+      <w:start w:val="1"/>
+      <w:numFmt w:val="decimal"/>
+      <w:lvlText w:val="%7."/>
+      <w:lvlJc w:val="left"/>
+      <w:pPr>
+        <w:ind w:left="5040" w:hanging="360"/>
+      </w:pPr>
+    </w:lvl>
+    <w:lvl w:ilvl="7" w:tplc="04160019" w:tentative="1">
+      <w:start w:val="1"/>
+      <w:numFmt w:val="lowerLetter"/>
+      <w:lvlText w:val="%8."/>
+      <w:lvlJc w:val="left"/>
+      <w:pPr>
+        <w:ind w:left="5760" w:hanging="360"/>
+      </w:pPr>
+    </w:lvl>
+    <w:lvl w:ilvl="8" w:tplc="0416001B" w:tentative="1">
+      <w:start w:val="1"/>
+      <w:numFmt w:val="lowerRoman"/>
+      <w:lvlText w:val="%9."/>
+      <w:lvlJc w:val="right"/>
+      <w:pPr>
+        <w:ind w:left="6480" w:hanging="180"/>
+      </w:pPr>
+    </w:lvl>
+  </w:abstractNum>
+  <w:num w:numId="1">
+    <w:abstractNumId w:val="0"/>
+  </w:num>
+</w:numbering>
 </file>
 
 <file path=word/styles.xml><?xml version="1.0" encoding="utf-8"?>
@@ -5469,6 +6530,17 @@
     <w:semiHidden/>
     <w:unhideWhenUsed/>
   </w:style>
+  <w:style w:type="paragraph" w:styleId="PargrafodaLista">
+    <w:name w:val="List Paragraph"/>
+    <w:basedOn w:val="Normal"/>
+    <w:uiPriority w:val="34"/>
+    <w:qFormat/>
+    <w:rsid w:val="00DC62F5"/>
+    <w:pPr>
+      <w:ind w:left="720"/>
+      <w:contextualSpacing/>
+    </w:pPr>
+  </w:style>
 </w:styles>
 </file>
 

</xml_diff>